<commit_message>
Update CRC based on feedback
</commit_message>
<xml_diff>
--- a/docs/CRC Assignment.docx
+++ b/docs/CRC Assignment.docx
@@ -10,8 +10,6 @@
           <w:sz w:val="20"/>
         </w:rPr>
       </w:pPr>
-      <w:bookmarkStart w:id="0" w:name="_GoBack"/>
-      <w:bookmarkEnd w:id="0"/>
       <w:r>
         <w:rPr>
           <w:rFonts w:ascii="Times New Roman" w:hAnsi="Times New Roman"/>
@@ -51,7 +49,15 @@
           <w:sz w:val="20"/>
           <w:szCs w:val="20"/>
         </w:rPr>
-        <w:t>Version 1.3</w:t>
+        <w:t>Version 1.</w:t>
+      </w:r>
+      <w:r>
+        <w:rPr>
+          <w:rFonts w:ascii="Times New Roman" w:eastAsia="Times New Roman" w:hAnsi="Times New Roman" w:cs="Times New Roman"/>
+          <w:sz w:val="20"/>
+          <w:szCs w:val="20"/>
+        </w:rPr>
+        <w:t>4</w:t>
       </w:r>
     </w:p>
     <w:p>
@@ -64,15 +70,39 @@
           <w:szCs w:val="20"/>
         </w:rPr>
       </w:pPr>
-      <w:bookmarkStart w:id="1" w:name="_heading=h.gjdgxs" w:colFirst="0" w:colLast="0"/>
-      <w:bookmarkEnd w:id="1"/>
+      <w:bookmarkStart w:id="0" w:name="_heading=h.gjdgxs" w:colFirst="0" w:colLast="0"/>
+      <w:bookmarkEnd w:id="0"/>
       <w:r>
         <w:rPr>
           <w:rFonts w:ascii="Times New Roman" w:eastAsia="Times New Roman" w:hAnsi="Times New Roman" w:cs="Times New Roman"/>
           <w:sz w:val="20"/>
           <w:szCs w:val="20"/>
         </w:rPr>
-        <w:t>2/28/2020</w:t>
+        <w:t>3</w:t>
+      </w:r>
+      <w:r>
+        <w:rPr>
+          <w:rFonts w:ascii="Times New Roman" w:eastAsia="Times New Roman" w:hAnsi="Times New Roman" w:cs="Times New Roman"/>
+          <w:sz w:val="20"/>
+          <w:szCs w:val="20"/>
+        </w:rPr>
+        <w:t>/</w:t>
+      </w:r>
+      <w:r>
+        <w:rPr>
+          <w:rFonts w:ascii="Times New Roman" w:eastAsia="Times New Roman" w:hAnsi="Times New Roman" w:cs="Times New Roman"/>
+          <w:sz w:val="20"/>
+          <w:szCs w:val="20"/>
+        </w:rPr>
+        <w:t>6</w:t>
+      </w:r>
+      <w:r>
+        <w:rPr>
+          <w:rFonts w:ascii="Times New Roman" w:eastAsia="Times New Roman" w:hAnsi="Times New Roman" w:cs="Times New Roman"/>
+          <w:sz w:val="20"/>
+          <w:szCs w:val="20"/>
+        </w:rPr>
+        <w:t>/2020</w:t>
       </w:r>
     </w:p>
     <w:p>
@@ -102,8 +132,8 @@
           </w:cols>
         </w:sectPr>
       </w:pPr>
-      <w:bookmarkStart w:id="2" w:name="_heading=h.30j0zll" w:colFirst="0" w:colLast="0"/>
-      <w:bookmarkEnd w:id="2"/>
+      <w:bookmarkStart w:id="1" w:name="_heading=h.30j0zll" w:colFirst="0" w:colLast="0"/>
+      <w:bookmarkEnd w:id="1"/>
       <w:r>
         <w:br w:type="page"/>
       </w:r>
@@ -125,8 +155,8 @@
           <w:color w:val="000000"/>
         </w:rPr>
       </w:pPr>
-      <w:bookmarkStart w:id="3" w:name="_heading=h.1fob9te" w:colFirst="0" w:colLast="0"/>
-      <w:bookmarkEnd w:id="3"/>
+      <w:bookmarkStart w:id="2" w:name="_heading=h.1fob9te" w:colFirst="0" w:colLast="0"/>
+      <w:bookmarkEnd w:id="2"/>
       <w:r>
         <w:rPr>
           <w:b/>
@@ -153,8 +183,8 @@
           <w:color w:val="000000"/>
         </w:rPr>
       </w:pPr>
-      <w:bookmarkStart w:id="4" w:name="_heading=h.3znysh7" w:colFirst="0" w:colLast="0"/>
-      <w:bookmarkEnd w:id="4"/>
+      <w:bookmarkStart w:id="3" w:name="_heading=h.3znysh7" w:colFirst="0" w:colLast="0"/>
+      <w:bookmarkEnd w:id="3"/>
       <w:r>
         <w:rPr>
           <w:b/>
@@ -202,8 +232,8 @@
           <w:color w:val="000000"/>
         </w:rPr>
       </w:pPr>
-      <w:bookmarkStart w:id="5" w:name="_heading=h.2et92p0" w:colFirst="0" w:colLast="0"/>
-      <w:bookmarkEnd w:id="5"/>
+      <w:bookmarkStart w:id="4" w:name="_heading=h.2et92p0" w:colFirst="0" w:colLast="0"/>
+      <w:bookmarkEnd w:id="4"/>
       <w:r>
         <w:rPr>
           <w:b/>
@@ -276,7 +306,10 @@
           </w:tcPr>
           <w:p>
             <w:r>
-              <w:t>1.3</w:t>
+              <w:t>1.</w:t>
+            </w:r>
+            <w:r>
+              <w:t>4</w:t>
             </w:r>
           </w:p>
         </w:tc>
@@ -326,7 +359,16 @@
           </w:tcPr>
           <w:p>
             <w:r>
-              <w:t>2/28/2020</w:t>
+              <w:t>3</w:t>
+            </w:r>
+            <w:r>
+              <w:t>/</w:t>
+            </w:r>
+            <w:r>
+              <w:t>6/</w:t>
+            </w:r>
+            <w:r>
+              <w:t>2020</w:t>
             </w:r>
           </w:p>
         </w:tc>
@@ -351,7 +393,16 @@
           </w:tcPr>
           <w:p>
             <w:r>
-              <w:t>2/28/2020</w:t>
+              <w:t>3</w:t>
+            </w:r>
+            <w:r>
+              <w:t>/</w:t>
+            </w:r>
+            <w:r>
+              <w:t>8</w:t>
+            </w:r>
+            <w:r>
+              <w:t>/2020</w:t>
             </w:r>
           </w:p>
         </w:tc>
@@ -376,7 +427,13 @@
           </w:tcPr>
           <w:p>
             <w:r>
-              <w:t>3/1/2020</w:t>
+              <w:t>3/</w:t>
+            </w:r>
+            <w:r>
+              <w:t>8</w:t>
+            </w:r>
+            <w:r>
+              <w:t>/2020</w:t>
             </w:r>
           </w:p>
         </w:tc>
@@ -399,8 +456,8 @@
           <w:color w:val="000000"/>
         </w:rPr>
       </w:pPr>
-      <w:bookmarkStart w:id="6" w:name="_heading=h.tyjcwt" w:colFirst="0" w:colLast="0"/>
-      <w:bookmarkEnd w:id="6"/>
+      <w:bookmarkStart w:id="5" w:name="_heading=h.tyjcwt" w:colFirst="0" w:colLast="0"/>
+      <w:bookmarkEnd w:id="5"/>
       <w:r>
         <w:rPr>
           <w:b/>
@@ -434,67 +491,79 @@
     <w:p>
       <w:pPr>
         <w:spacing w:before="240"/>
+      </w:pPr>
+      <w:r>
+        <w:t>Guidance Team Members:</w:t>
+      </w:r>
+    </w:p>
+    <w:p>
+      <w:pPr>
         <w:ind w:left="2160"/>
       </w:pPr>
       <w:r>
-        <w:t>Guidance Team Members:</w:t>
-      </w:r>
-    </w:p>
-    <w:p>
-      <w:pPr>
-        <w:ind w:left="2160"/>
-      </w:pPr>
+        <w:t>Steven Roach</w:t>
+      </w:r>
+    </w:p>
+    <w:p>
+      <w:r>
+        <w:t xml:space="preserve">Customer: </w:t>
+      </w:r>
       <w:r>
         <w:tab/>
-        <w:t>Steven Roach</w:t>
-      </w:r>
-    </w:p>
-    <w:p>
-      <w:r>
-        <w:t xml:space="preserve">Customer: </w:t>
       </w:r>
       <w:r>
         <w:tab/>
       </w:r>
+    </w:p>
+    <w:p>
+      <w:pPr>
+        <w:ind w:left="1440" w:firstLine="720"/>
+      </w:pPr>
+      <w:r>
+        <w:t>Dr. Oscar Perez</w:t>
+      </w:r>
+    </w:p>
+    <w:p>
+      <w:pPr>
+        <w:ind w:left="1440" w:firstLine="720"/>
+      </w:pPr>
+      <w:r>
+        <w:t>Vincent Fonseca</w:t>
+      </w:r>
+    </w:p>
+    <w:p>
+      <w:pPr>
+        <w:ind w:left="1440" w:firstLine="720"/>
+      </w:pPr>
+      <w:proofErr w:type="spellStart"/>
+      <w:r>
+        <w:t>Herandy</w:t>
+      </w:r>
+      <w:proofErr w:type="spellEnd"/>
+      <w:r>
+        <w:t xml:space="preserve"> Denisse Vazquez</w:t>
+      </w:r>
+    </w:p>
+    <w:p>
+      <w:pPr>
+        <w:ind w:left="720" w:firstLine="720"/>
+      </w:pPr>
       <w:r>
         <w:tab/>
-        <w:t>Dr. Oscar Perez</w:t>
-      </w:r>
+        <w:t xml:space="preserve">Baltazar </w:t>
+      </w:r>
+      <w:proofErr w:type="spellStart"/>
+      <w:r>
+        <w:t>Santaella</w:t>
+      </w:r>
+      <w:proofErr w:type="spellEnd"/>
     </w:p>
     <w:p>
       <w:pPr>
         <w:ind w:left="1440" w:firstLine="720"/>
       </w:pPr>
       <w:r>
-        <w:t>Vincent Fonseca</w:t>
-      </w:r>
-    </w:p>
-    <w:p>
-      <w:pPr>
-        <w:ind w:left="1440" w:firstLine="720"/>
-      </w:pPr>
-      <w:r>
-        <w:t>Herandy Denisse Vazquez</w:t>
-      </w:r>
-    </w:p>
-    <w:p>
-      <w:pPr>
-        <w:ind w:left="720" w:firstLine="720"/>
-      </w:pPr>
-      <w:r>
-        <w:tab/>
-        <w:t>Baltazar Santaella</w:t>
-      </w:r>
-    </w:p>
-    <w:p>
-      <w:pPr>
-        <w:ind w:left="1440" w:firstLine="720"/>
-      </w:pPr>
-      <w:r>
-        <w:t>Fl</w:t>
-      </w:r>
-      <w:r>
-        <w:t>orencia Larsen</w:t>
+        <w:t>Florencia Larsen</w:t>
       </w:r>
       <w:r>
         <w:tab/>
@@ -592,8 +661,8 @@
           <w:color w:val="000000"/>
         </w:rPr>
       </w:pPr>
-      <w:bookmarkStart w:id="7" w:name="_heading=h.3dy6vkm" w:colFirst="0" w:colLast="0"/>
-      <w:bookmarkEnd w:id="7"/>
+      <w:bookmarkStart w:id="6" w:name="_heading=h.3dy6vkm" w:colFirst="0" w:colLast="0"/>
+      <w:bookmarkEnd w:id="6"/>
       <w:r>
         <w:rPr>
           <w:b/>
@@ -934,6 +1003,60 @@
           </w:p>
         </w:tc>
       </w:tr>
+      <w:tr>
+        <w:tc>
+          <w:tcPr>
+            <w:tcW w:w="1764" w:type="dxa"/>
+          </w:tcPr>
+          <w:p>
+            <w:pPr>
+              <w:jc w:val="center"/>
+            </w:pPr>
+            <w:r>
+              <w:t>1.4</w:t>
+            </w:r>
+          </w:p>
+        </w:tc>
+        <w:tc>
+          <w:tcPr>
+            <w:tcW w:w="1170" w:type="dxa"/>
+          </w:tcPr>
+          <w:p>
+            <w:pPr>
+              <w:jc w:val="center"/>
+            </w:pPr>
+            <w:r>
+              <w:t>3/6/2020</w:t>
+            </w:r>
+          </w:p>
+        </w:tc>
+        <w:tc>
+          <w:tcPr>
+            <w:tcW w:w="1800" w:type="dxa"/>
+          </w:tcPr>
+          <w:p>
+            <w:pPr>
+              <w:jc w:val="center"/>
+            </w:pPr>
+            <w:r>
+              <w:t>Mark Williams</w:t>
+            </w:r>
+          </w:p>
+        </w:tc>
+        <w:tc>
+          <w:tcPr>
+            <w:tcW w:w="3978" w:type="dxa"/>
+          </w:tcPr>
+          <w:p>
+            <w:pPr>
+              <w:jc w:val="center"/>
+            </w:pPr>
+            <w:r>
+              <w:t>Fix CRC based on feedback</w:t>
+            </w:r>
+          </w:p>
+        </w:tc>
+      </w:tr>
     </w:tbl>
     <w:p>
       <w:pPr>
@@ -992,7 +1115,6 @@
           <w:docPartUnique/>
         </w:docPartObj>
       </w:sdtPr>
-      <w:sdtEndPr/>
       <w:sdtContent>
         <w:p>
           <w:pPr>
@@ -1175,15 +1297,7 @@
                 <w:smallCaps/>
                 <w:color w:val="000000"/>
               </w:rPr>
-              <w:t>4. CR</w:t>
-            </w:r>
-            <w:r>
-              <w:rPr>
-                <w:b/>
-                <w:smallCaps/>
-                <w:color w:val="000000"/>
-              </w:rPr>
-              <w:t>C Cards</w:t>
+              <w:t>4. CRC Cards</w:t>
             </w:r>
           </w:hyperlink>
           <w:r>
@@ -1439,10 +1553,7 @@
             <w:fldChar w:fldCharType="begin"/>
           </w:r>
           <w:r>
-            <w:instrText xml:space="preserve"> PAGEREF _heading=h.e</w:instrText>
-          </w:r>
-          <w:r>
-            <w:instrText xml:space="preserve">6ulkkugn7d8 \h </w:instrText>
+            <w:instrText xml:space="preserve"> PAGEREF _heading=h.e6ulkkugn7d8 \h </w:instrText>
           </w:r>
           <w:r>
             <w:fldChar w:fldCharType="separate"/>
@@ -1826,10 +1937,7 @@
             <w:fldChar w:fldCharType="begin"/>
           </w:r>
           <w:r>
-            <w:instrText xml:space="preserve"> PAGEREF </w:instrText>
-          </w:r>
-          <w:r>
-            <w:instrText xml:space="preserve">_heading=h.og9d7dlb4dh0 \h </w:instrText>
+            <w:instrText xml:space="preserve"> PAGEREF _heading=h.og9d7dlb4dh0 \h </w:instrText>
           </w:r>
           <w:r>
             <w:fldChar w:fldCharType="separate"/>
@@ -2069,10 +2177,7 @@
             <w:fldChar w:fldCharType="begin"/>
           </w:r>
           <w:r>
-            <w:instrText xml:space="preserve"> PA</w:instrText>
-          </w:r>
-          <w:r>
-            <w:instrText xml:space="preserve">GEREF _heading=h.ltws9vbbq7sb \h </w:instrText>
+            <w:instrText xml:space="preserve"> PAGEREF _heading=h.ltws9vbbq7sb \h </w:instrText>
           </w:r>
           <w:r>
             <w:fldChar w:fldCharType="separate"/>
@@ -2264,10 +2369,7 @@
             <w:fldChar w:fldCharType="begin"/>
           </w:r>
           <w:r>
-            <w:instrText xml:space="preserve"> PAGEREF </w:instrText>
-          </w:r>
-          <w:r>
-            <w:instrText xml:space="preserve">_heading=h.m0qxn5sy0es2 \h </w:instrText>
+            <w:instrText xml:space="preserve"> PAGEREF _heading=h.m0qxn5sy0es2 \h </w:instrText>
           </w:r>
           <w:r>
             <w:fldChar w:fldCharType="separate"/>
@@ -2459,10 +2561,7 @@
             <w:fldChar w:fldCharType="begin"/>
           </w:r>
           <w:r>
-            <w:instrText xml:space="preserve"> PAGEREF _head</w:instrText>
-          </w:r>
-          <w:r>
-            <w:instrText xml:space="preserve">ing=h.jlep75mtxr3i \h </w:instrText>
+            <w:instrText xml:space="preserve"> PAGEREF _heading=h.jlep75mtxr3i \h </w:instrText>
           </w:r>
           <w:r>
             <w:fldChar w:fldCharType="separate"/>
@@ -2633,6 +2732,16 @@
               <w:smallCaps/>
               <w:color w:val="000000"/>
             </w:rPr>
+            <w:sectPr>
+              <w:headerReference w:type="default" r:id="rId10"/>
+              <w:footerReference w:type="default" r:id="rId11"/>
+              <w:type w:val="continuous"/>
+              <w:pgSz w:w="12240" w:h="15840"/>
+              <w:pgMar w:top="1440" w:right="1440" w:bottom="1440" w:left="1800" w:header="720" w:footer="720" w:gutter="0"/>
+              <w:cols w:space="720" w:equalWidth="0">
+                <w:col w:w="9360"/>
+              </w:cols>
+            </w:sectPr>
           </w:pPr>
           <w:hyperlink w:anchor="_heading=h.o8hxoisd90ti">
             <w:r>
@@ -2640,14 +2749,7 @@
                 <w:smallCaps/>
                 <w:color w:val="000000"/>
               </w:rPr>
-              <w:t>4.30 Vector Table</w:t>
-            </w:r>
-            <w:r>
-              <w:rPr>
-                <w:smallCaps/>
-                <w:color w:val="000000"/>
-              </w:rPr>
-              <w:t xml:space="preserve"> Configuration</w:t>
+              <w:t>4.30 Vector Table Configuration</w:t>
             </w:r>
           </w:hyperlink>
           <w:r>
@@ -2684,28 +2786,17 @@
     </w:sdt>
     <w:p>
       <w:pPr>
-        <w:sectPr>
-          <w:headerReference w:type="default" r:id="rId10"/>
-          <w:footerReference w:type="default" r:id="rId11"/>
-          <w:type w:val="continuous"/>
-          <w:pgSz w:w="12240" w:h="15840"/>
-          <w:pgMar w:top="1440" w:right="1440" w:bottom="1440" w:left="1800" w:header="720" w:footer="720" w:gutter="0"/>
-          <w:cols w:space="720" w:equalWidth="0">
-            <w:col w:w="9360"/>
-          </w:cols>
-        </w:sectPr>
-      </w:pPr>
-    </w:p>
-    <w:p>
-      <w:pPr>
         <w:pStyle w:val="Heading1"/>
-        <w:ind w:left="0" w:firstLine="0"/>
+        <w:numPr>
+          <w:ilvl w:val="0"/>
+          <w:numId w:val="0"/>
+        </w:numPr>
         <w:rPr>
           <w:sz w:val="20"/>
         </w:rPr>
       </w:pPr>
-      <w:bookmarkStart w:id="8" w:name="_heading=h.1t3h5sf" w:colFirst="0" w:colLast="0"/>
-      <w:bookmarkEnd w:id="8"/>
+      <w:bookmarkStart w:id="7" w:name="_heading=h.1t3h5sf" w:colFirst="0" w:colLast="0"/>
+      <w:bookmarkEnd w:id="7"/>
       <w:r>
         <w:rPr>
           <w:sz w:val="20"/>
@@ -2718,11 +2809,6 @@
           <w:sz w:val="20"/>
         </w:rPr>
         <w:tab/>
-      </w:r>
-      <w:r>
-        <w:rPr>
-          <w:sz w:val="20"/>
-        </w:rPr>
         <w:t>Introduction</w:t>
       </w:r>
     </w:p>
@@ -2731,19 +2817,27 @@
         <w:spacing w:before="80"/>
         <w:jc w:val="both"/>
       </w:pPr>
-      <w:bookmarkStart w:id="9" w:name="_heading=h.4d34og8" w:colFirst="0" w:colLast="0"/>
-      <w:bookmarkEnd w:id="9"/>
+      <w:bookmarkStart w:id="8" w:name="_heading=h.4d34og8" w:colFirst="0" w:colLast="0"/>
+      <w:bookmarkEnd w:id="8"/>
       <w:r>
         <w:rPr>
           <w:color w:val="000000"/>
         </w:rPr>
-        <w:t>The purpose of the CRC document is to brief the customers on the classes, responsibilities, and collaborations necessary for the construction of the PICK - the Prevent, Mitigate, and Recover (PMR) Insight Collective Knowledge System (PICK) – t</w:t>
-      </w:r>
+        <w:t xml:space="preserve">The purpose of the CRC document is to brief the customers on the classes, responsibilities, and collaborations necessary for the construction of the PICK - the Prevent, Mitigate, and Recover (PMR) Insight Collective Knowledge System (PICK) – </w:t>
+      </w:r>
+      <w:proofErr w:type="gramStart"/>
       <w:r>
         <w:rPr>
           <w:color w:val="000000"/>
         </w:rPr>
-        <w:t>ool . Essentially, the PICK tool aims to provide the Lethality, Survivability and HSI directorate (LSH) with the capability of correlating and graphically representing events that have occurred in an Adversarial Assessment (AA). </w:t>
+        <w:t>tool .</w:t>
+      </w:r>
+      <w:proofErr w:type="gramEnd"/>
+      <w:r>
+        <w:rPr>
+          <w:color w:val="000000"/>
+        </w:rPr>
+        <w:t xml:space="preserve"> Essentially, the PICK tool aims to provide the Lethality, Survivability and HSI directorate (LSH) with the capability of correlating and graphically representing events that have occurred in an Adversarial Assessment (AA). </w:t>
       </w:r>
     </w:p>
     <w:p/>
@@ -2759,13 +2853,7 @@
         <w:rPr>
           <w:color w:val="000000"/>
         </w:rPr>
-        <w:t xml:space="preserve">The CRC document defines </w:t>
-      </w:r>
-      <w:r>
-        <w:rPr>
-          <w:color w:val="000000"/>
-        </w:rPr>
-        <w:t>the following:</w:t>
+        <w:t>The CRC document defines the following:</w:t>
       </w:r>
     </w:p>
     <w:p>
@@ -2849,23 +2937,55 @@
         <w:rPr>
           <w:color w:val="000000"/>
         </w:rPr>
-        <w:t>The intended audience of the SCM Plan is Dr. Oscar Perez, Mr. Vincent Fonseca, Ms. Herandy Vazquez, Mr. Baltazar Santaella, Ms. Florencia Larsen, Mr. Erick De Nava and the software development team.</w:t>
+        <w:t xml:space="preserve">The intended audience of the SCM Plan is Dr. Oscar Perez, Mr. Vincent Fonseca, Ms. </w:t>
+      </w:r>
+      <w:proofErr w:type="spellStart"/>
+      <w:r>
+        <w:rPr>
+          <w:color w:val="000000"/>
+        </w:rPr>
+        <w:t>Herandy</w:t>
+      </w:r>
+      <w:proofErr w:type="spellEnd"/>
+      <w:r>
+        <w:rPr>
+          <w:color w:val="000000"/>
+        </w:rPr>
+        <w:t xml:space="preserve"> Vazquez, Mr. Baltazar </w:t>
+      </w:r>
+      <w:proofErr w:type="spellStart"/>
+      <w:r>
+        <w:rPr>
+          <w:color w:val="000000"/>
+        </w:rPr>
+        <w:t>Santaella</w:t>
+      </w:r>
+      <w:proofErr w:type="spellEnd"/>
+      <w:r>
+        <w:rPr>
+          <w:color w:val="000000"/>
+        </w:rPr>
+        <w:t>, Ms. Florencia Larsen, Mr. Erick De Nava and the software development team.</w:t>
       </w:r>
     </w:p>
     <w:p>
       <w:pPr>
         <w:pStyle w:val="Heading1"/>
-        <w:ind w:left="0" w:firstLine="0"/>
+        <w:numPr>
+          <w:ilvl w:val="0"/>
+          <w:numId w:val="0"/>
+        </w:numPr>
         <w:rPr>
           <w:sz w:val="20"/>
         </w:rPr>
       </w:pPr>
-      <w:bookmarkStart w:id="10" w:name="_heading=h.wbipmtc6vm9s" w:colFirst="0" w:colLast="0"/>
-      <w:bookmarkEnd w:id="10"/>
+      <w:bookmarkStart w:id="9" w:name="_heading=h.wbipmtc6vm9s" w:colFirst="0" w:colLast="0"/>
+      <w:bookmarkEnd w:id="9"/>
       <w:r>
         <w:rPr>
           <w:sz w:val="20"/>
         </w:rPr>
+        <w:lastRenderedPageBreak/>
         <w:t>2.</w:t>
       </w:r>
       <w:r>
@@ -2884,13 +3004,7 @@
         <w:rPr>
           <w:i/>
         </w:rPr>
-        <w:t>classe</w:t>
-      </w:r>
-      <w:r>
-        <w:rPr>
-          <w:i/>
-        </w:rPr>
-        <w:t>s</w:t>
+        <w:t>classes</w:t>
       </w:r>
       <w:r>
         <w:t xml:space="preserve"> of the PICK tool. They are as follows:</w:t>
@@ -3201,10 +3315,7 @@
         </w:numPr>
       </w:pPr>
       <w:r>
-        <w:t xml:space="preserve">Graph </w:t>
-      </w:r>
-      <w:r>
-        <w:t>Configuration</w:t>
+        <w:t>Graph Configuration</w:t>
       </w:r>
     </w:p>
     <w:p>
@@ -3233,17 +3344,21 @@
     <w:p>
       <w:pPr>
         <w:pStyle w:val="Heading1"/>
-        <w:ind w:left="0" w:firstLine="0"/>
+        <w:numPr>
+          <w:ilvl w:val="0"/>
+          <w:numId w:val="0"/>
+        </w:numPr>
         <w:rPr>
           <w:sz w:val="20"/>
         </w:rPr>
       </w:pPr>
-      <w:bookmarkStart w:id="11" w:name="_heading=h.wzkskoiawok5" w:colFirst="0" w:colLast="0"/>
-      <w:bookmarkEnd w:id="11"/>
+      <w:bookmarkStart w:id="10" w:name="_heading=h.wzkskoiawok5" w:colFirst="0" w:colLast="0"/>
+      <w:bookmarkEnd w:id="10"/>
       <w:r>
         <w:rPr>
           <w:sz w:val="20"/>
         </w:rPr>
+        <w:lastRenderedPageBreak/>
         <w:t>3.</w:t>
       </w:r>
       <w:r>
@@ -3331,10 +3446,7 @@
         </w:numPr>
       </w:pPr>
       <w:r>
-        <w:t>Knows</w:t>
-      </w:r>
-      <w:r>
-        <w:t xml:space="preserve"> the name of the blue team folder</w:t>
+        <w:t>Knows the name of the blue team folder</w:t>
       </w:r>
     </w:p>
     <w:p>
@@ -3444,10 +3556,7 @@
         </w:numPr>
       </w:pPr>
       <w:r>
-        <w:t>Knows the fi</w:t>
-      </w:r>
-      <w:r>
-        <w:t>le name of the log file</w:t>
+        <w:t>Knows the file name of the log file</w:t>
       </w:r>
     </w:p>
     <w:p>
@@ -3623,10 +3732,7 @@
         </w:numPr>
       </w:pPr>
       <w:r>
-        <w:t>Can accept inv</w:t>
-      </w:r>
-      <w:r>
-        <w:t>alid log files as valid</w:t>
+        <w:t>Can accept invalid log files as valid</w:t>
       </w:r>
     </w:p>
     <w:p>
@@ -3692,10 +3798,7 @@
         </w:numPr>
       </w:pPr>
       <w:r>
-        <w:t xml:space="preserve">Can delete </w:t>
-      </w:r>
-      <w:r>
-        <w:t>an existing enforcement action report</w:t>
+        <w:t>Can delete an existing enforcement action report</w:t>
       </w:r>
     </w:p>
     <w:p>
@@ -3750,10 +3853,7 @@
         </w:numPr>
       </w:pPr>
       <w:r>
-        <w:t>Can create a</w:t>
-      </w:r>
-      <w:r>
-        <w:t xml:space="preserve"> new node</w:t>
+        <w:t>Can create a new node</w:t>
       </w:r>
     </w:p>
     <w:p>
@@ -3830,10 +3930,7 @@
         </w:numPr>
       </w:pPr>
       <w:r>
-        <w:t>Can export the vector infor</w:t>
-      </w:r>
-      <w:r>
-        <w:t>mation in tabular format</w:t>
+        <w:t>Can export the vector information in tabular format</w:t>
       </w:r>
     </w:p>
     <w:p>
@@ -3866,6 +3963,7 @@
         </w:numPr>
       </w:pPr>
       <w:r>
+        <w:lastRenderedPageBreak/>
         <w:t>Knows the log entry contents</w:t>
       </w:r>
     </w:p>
@@ -3998,10 +4096,7 @@
         </w:numPr>
       </w:pPr>
       <w:r>
-        <w:t>Knows the visibility of the node’s ID on t</w:t>
-      </w:r>
-      <w:r>
-        <w:t>he graph</w:t>
+        <w:t>Knows the visibility of the node’s ID on the graph</w:t>
       </w:r>
     </w:p>
     <w:p>
@@ -4056,10 +4151,7 @@
         </w:numPr>
       </w:pPr>
       <w:r>
-        <w:t>Knows th</w:t>
-      </w:r>
-      <w:r>
-        <w:t>e visibility of the node’s event type on a graph</w:t>
+        <w:t>Knows the visibility of the node’s event type on a graph</w:t>
       </w:r>
     </w:p>
     <w:p>
@@ -4114,10 +4206,7 @@
         </w:numPr>
       </w:pPr>
       <w:r>
-        <w:t xml:space="preserve">Knows the file path of the icon </w:t>
-      </w:r>
-      <w:r>
-        <w:t>image</w:t>
+        <w:t>Knows the file path of the icon image</w:t>
       </w:r>
     </w:p>
     <w:p>
@@ -4183,10 +4272,7 @@
         </w:numPr>
       </w:pPr>
       <w:r>
-        <w:t>Knows the fil</w:t>
-      </w:r>
-      <w:r>
-        <w:t>e name of the file</w:t>
+        <w:t>Knows the file name of the file</w:t>
       </w:r>
     </w:p>
     <w:p>
@@ -4263,10 +4349,7 @@
         </w:numPr>
       </w:pPr>
       <w:r>
-        <w:t xml:space="preserve">Can </w:t>
-      </w:r>
-      <w:r>
-        <w:t>validate an audio log file</w:t>
+        <w:t>Can validate an audio log file</w:t>
       </w:r>
     </w:p>
     <w:p>
@@ -4321,10 +4404,7 @@
         </w:numPr>
       </w:pPr>
       <w:r>
-        <w:t>Knows if the file has been validated, and if so, whether it was successful or n</w:t>
-      </w:r>
-      <w:r>
-        <w:t>ot</w:t>
+        <w:t>Knows if the file has been validated, and if so, whether it was successful or not</w:t>
       </w:r>
     </w:p>
     <w:p>
@@ -4390,10 +4470,7 @@
         </w:numPr>
       </w:pPr>
       <w:r>
-        <w:t xml:space="preserve">Knows the relationship ID </w:t>
-      </w:r>
-      <w:r>
-        <w:t>of the relationship</w:t>
+        <w:t>Knows the relationship ID of the relationship</w:t>
       </w:r>
     </w:p>
     <w:p>
@@ -4470,10 +4547,7 @@
         </w:numPr>
       </w:pPr>
       <w:r>
-        <w:t>Can delete an existing vec</w:t>
-      </w:r>
-      <w:r>
-        <w:t>tor</w:t>
+        <w:t>Can delete an existing vector</w:t>
       </w:r>
     </w:p>
     <w:p>
@@ -4495,6 +4569,7 @@
         </w:numPr>
       </w:pPr>
       <w:r>
+        <w:lastRenderedPageBreak/>
         <w:t>Can store vectors in a system datastore</w:t>
       </w:r>
     </w:p>
@@ -4693,10 +4768,7 @@
         </w:numPr>
       </w:pPr>
       <w:r>
-        <w:t>Knows if the file has been validated, and if so, whether i</w:t>
-      </w:r>
-      <w:r>
-        <w:t>t was successful or not</w:t>
+        <w:t>Knows if the file has been validated, and if so, whether it was successful or not</w:t>
       </w:r>
     </w:p>
     <w:p>
@@ -4762,10 +4834,7 @@
         </w:numPr>
       </w:pPr>
       <w:r>
-        <w:t>Kn</w:t>
-      </w:r>
-      <w:r>
-        <w:t>ows the file name of the file</w:t>
+        <w:t>Knows the file name of the file</w:t>
       </w:r>
     </w:p>
     <w:p>
@@ -4809,10 +4878,7 @@
         </w:numPr>
       </w:pPr>
       <w:r>
-        <w:t>Knows if the file has been ingested into the system dat</w:t>
-      </w:r>
-      <w:r>
-        <w:t>abase</w:t>
+        <w:t>Knows if the file has been ingested into the system database</w:t>
       </w:r>
     </w:p>
     <w:p>
@@ -5065,10 +5131,7 @@
         </w:numPr>
       </w:pPr>
       <w:r>
-        <w:t>Can create a local network connection from the current ma</w:t>
-      </w:r>
-      <w:r>
-        <w:t>chine to the server</w:t>
+        <w:t>Can create a local network connection from the current machine to the server</w:t>
       </w:r>
     </w:p>
     <w:p>
@@ -5112,6 +5175,7 @@
         </w:numPr>
       </w:pPr>
       <w:r>
+        <w:lastRenderedPageBreak/>
         <w:t>Can receive data from the server</w:t>
       </w:r>
     </w:p>
@@ -5145,10 +5209,7 @@
         </w:numPr>
       </w:pPr>
       <w:r>
-        <w:t>Knows the IP address of the ser</w:t>
-      </w:r>
-      <w:r>
-        <w:t>ver</w:t>
+        <w:t>Knows the IP address of the server</w:t>
       </w:r>
     </w:p>
     <w:p>
@@ -5258,10 +5319,7 @@
         </w:numPr>
       </w:pPr>
       <w:r>
-        <w:t>Can modify Vector Manager inform</w:t>
-      </w:r>
-      <w:r>
-        <w:t>ation</w:t>
+        <w:t>Can modify Vector Manager information</w:t>
       </w:r>
     </w:p>
     <w:p>
@@ -5327,10 +5385,7 @@
         </w:numPr>
       </w:pPr>
       <w:r>
-        <w:t>Can display</w:t>
-      </w:r>
-      <w:r>
-        <w:t xml:space="preserve"> vector database information</w:t>
+        <w:t>Can display vector database information</w:t>
       </w:r>
     </w:p>
     <w:p>
@@ -5407,27 +5462,28 @@
         </w:numPr>
       </w:pPr>
       <w:r>
-        <w:t>Can modify Vector Informa</w:t>
-      </w:r>
-      <w:r>
-        <w:t>tion</w:t>
+        <w:t>Can modify Vector Information</w:t>
       </w:r>
     </w:p>
     <w:p/>
     <w:p>
       <w:pPr>
         <w:pStyle w:val="Heading1"/>
-        <w:ind w:left="0" w:firstLine="0"/>
+        <w:numPr>
+          <w:ilvl w:val="0"/>
+          <w:numId w:val="0"/>
+        </w:numPr>
         <w:rPr>
           <w:sz w:val="20"/>
         </w:rPr>
       </w:pPr>
-      <w:bookmarkStart w:id="12" w:name="_heading=h.ojw8x0ibtgii" w:colFirst="0" w:colLast="0"/>
-      <w:bookmarkEnd w:id="12"/>
+      <w:bookmarkStart w:id="11" w:name="_heading=h.ojw8x0ibtgii" w:colFirst="0" w:colLast="0"/>
+      <w:bookmarkEnd w:id="11"/>
       <w:r>
         <w:rPr>
           <w:sz w:val="20"/>
         </w:rPr>
+        <w:lastRenderedPageBreak/>
         <w:t>4.</w:t>
       </w:r>
       <w:r>
@@ -5440,22 +5496,31 @@
     </w:p>
     <w:p>
       <w:r>
-        <w:t xml:space="preserve">In this section, we describe the CRC cards of all the classes. A CRC card contains a class name, a class description, the superclasses of the class, the subclasses of a class, the responsibilities of the class, and the collaborations of </w:t>
-      </w:r>
-      <w:r>
-        <w:t xml:space="preserve">the class. </w:t>
+        <w:t xml:space="preserve">In this section, we describe the CRC cards of all the classes. A CRC card contains a class name, a class description, the </w:t>
+      </w:r>
+      <w:proofErr w:type="spellStart"/>
+      <w:r>
+        <w:t>superclasses</w:t>
+      </w:r>
+      <w:proofErr w:type="spellEnd"/>
+      <w:r>
+        <w:t xml:space="preserve"> of the class, the subclasses of a class, the responsibilities of the class, and the collaborations of the class. </w:t>
       </w:r>
     </w:p>
     <w:p>
       <w:pPr>
         <w:pStyle w:val="Heading2"/>
-        <w:ind w:left="1440" w:hanging="720"/>
+        <w:numPr>
+          <w:ilvl w:val="0"/>
+          <w:numId w:val="0"/>
+        </w:numPr>
+        <w:ind w:left="720" w:hanging="360"/>
         <w:rPr>
           <w:sz w:val="20"/>
         </w:rPr>
       </w:pPr>
-      <w:bookmarkStart w:id="13" w:name="_heading=h.3qp2hgvof7kl" w:colFirst="0" w:colLast="0"/>
-      <w:bookmarkEnd w:id="13"/>
+      <w:bookmarkStart w:id="12" w:name="_heading=h.3qp2hgvof7kl" w:colFirst="0" w:colLast="0"/>
+      <w:bookmarkEnd w:id="12"/>
       <w:r>
         <w:rPr>
           <w:sz w:val="20"/>
@@ -5467,6 +5532,17 @@
           <w:sz w:val="20"/>
         </w:rPr>
         <w:tab/>
+      </w:r>
+      <w:r>
+        <w:rPr>
+          <w:sz w:val="20"/>
+        </w:rPr>
+        <w:tab/>
+      </w:r>
+      <w:r>
+        <w:rPr>
+          <w:sz w:val="20"/>
+        </w:rPr>
         <w:t>Event Configuration</w:t>
       </w:r>
     </w:p>
@@ -5712,10 +5788,7 @@
               </w:numPr>
             </w:pPr>
             <w:r>
-              <w:t>Know</w:t>
-            </w:r>
-            <w:r>
-              <w:t>s the IP address of the lead</w:t>
+              <w:t>Knows the IP address of the lead</w:t>
             </w:r>
           </w:p>
           <w:p>
@@ -5737,7 +5810,10 @@
               </w:numPr>
             </w:pPr>
             <w:r>
-              <w:t>Can store all event configuration information in a system datastore</w:t>
+              <w:t xml:space="preserve">Store </w:t>
+            </w:r>
+            <w:r>
+              <w:t>all event configuration information in a system datastore</w:t>
             </w:r>
           </w:p>
           <w:p>
@@ -5748,7 +5824,10 @@
               </w:numPr>
             </w:pPr>
             <w:r>
-              <w:t>Can retrieve all event configuration from a system datastore</w:t>
+              <w:t>R</w:t>
+            </w:r>
+            <w:r>
+              <w:t>etrieve all event configuration from a system datastore</w:t>
             </w:r>
           </w:p>
           <w:p>
@@ -5759,7 +5838,10 @@
               </w:numPr>
             </w:pPr>
             <w:r>
-              <w:t>Can validate directory structure</w:t>
+              <w:t>V</w:t>
+            </w:r>
+            <w:r>
+              <w:t>alidate directory structure</w:t>
             </w:r>
           </w:p>
           <w:p>
@@ -5770,10 +5852,10 @@
               </w:numPr>
             </w:pPr>
             <w:r>
-              <w:t>Can valid</w:t>
-            </w:r>
-            <w:r>
-              <w:t>ate directory existence</w:t>
+              <w:t>V</w:t>
+            </w:r>
+            <w:r>
+              <w:t>alidate directory existence</w:t>
             </w:r>
           </w:p>
           <w:p>
@@ -5784,7 +5866,10 @@
               </w:numPr>
             </w:pPr>
             <w:r>
-              <w:t>Can perform data cleansing</w:t>
+              <w:t>P</w:t>
+            </w:r>
+            <w:r>
+              <w:t>erform data cleansing</w:t>
             </w:r>
           </w:p>
           <w:p>
@@ -5795,7 +5880,10 @@
               </w:numPr>
             </w:pPr>
             <w:r>
-              <w:t>Can perform data ingestion</w:t>
+              <w:t>P</w:t>
+            </w:r>
+            <w:r>
+              <w:t>erform data ingestion</w:t>
             </w:r>
           </w:p>
         </w:tc>
@@ -5850,10 +5938,7 @@
               </w:numPr>
             </w:pPr>
             <w:r>
-              <w:t>Responsibility 12 collaborates with Responsibility 6 in the Client Handler clas</w:t>
-            </w:r>
-            <w:r>
-              <w:t>s</w:t>
+              <w:t>Responsibility 12 collaborates with Responsibility 6 in the Client Handler class</w:t>
             </w:r>
           </w:p>
         </w:tc>
@@ -5862,13 +5947,17 @@
     <w:p>
       <w:pPr>
         <w:pStyle w:val="Heading2"/>
-        <w:ind w:left="1440" w:hanging="720"/>
+        <w:numPr>
+          <w:ilvl w:val="0"/>
+          <w:numId w:val="0"/>
+        </w:numPr>
+        <w:ind w:left="720" w:hanging="360"/>
         <w:rPr>
           <w:sz w:val="20"/>
         </w:rPr>
       </w:pPr>
-      <w:bookmarkStart w:id="14" w:name="_heading=h.c2d36ay4jebb" w:colFirst="0" w:colLast="0"/>
-      <w:bookmarkEnd w:id="14"/>
+      <w:bookmarkStart w:id="13" w:name="_heading=h.c2d36ay4jebb" w:colFirst="0" w:colLast="0"/>
+      <w:bookmarkEnd w:id="13"/>
       <w:r>
         <w:rPr>
           <w:sz w:val="20"/>
@@ -5880,6 +5969,17 @@
           <w:sz w:val="20"/>
         </w:rPr>
         <w:tab/>
+      </w:r>
+      <w:r>
+        <w:rPr>
+          <w:sz w:val="20"/>
+        </w:rPr>
+        <w:tab/>
+      </w:r>
+      <w:r>
+        <w:rPr>
+          <w:sz w:val="20"/>
+        </w:rPr>
         <w:t>Log File</w:t>
       </w:r>
     </w:p>
@@ -6092,10 +6192,7 @@
               </w:numPr>
             </w:pPr>
             <w:r>
-              <w:t xml:space="preserve">Knows if a user accepts </w:t>
-            </w:r>
-            <w:r>
-              <w:t>the log file into the system in the event it’s invalid</w:t>
+              <w:t>Knows if a user accepts the log file into the system in the event it’s invalid</w:t>
             </w:r>
           </w:p>
           <w:p>
@@ -6106,7 +6203,10 @@
               </w:numPr>
             </w:pPr>
             <w:r>
-              <w:t>Can cleanse a textual log file</w:t>
+              <w:t>C</w:t>
+            </w:r>
+            <w:r>
+              <w:t>leanse a textual log file</w:t>
             </w:r>
           </w:p>
           <w:p>
@@ -6117,7 +6217,10 @@
               </w:numPr>
             </w:pPr>
             <w:r>
-              <w:t>Can validate a textual log file</w:t>
+              <w:t>V</w:t>
+            </w:r>
+            <w:r>
+              <w:t>alidate a textual log file</w:t>
             </w:r>
           </w:p>
           <w:p>
@@ -6128,7 +6231,11 @@
               </w:numPr>
             </w:pPr>
             <w:r>
-              <w:t>Can ingest a textual log file</w:t>
+              <w:lastRenderedPageBreak/>
+              <w:t>I</w:t>
+            </w:r>
+            <w:r>
+              <w:t>ngest a textual log file</w:t>
             </w:r>
           </w:p>
         </w:tc>
@@ -6146,12 +6253,16 @@
           <w:p>
             <w:pPr>
               <w:widowControl w:val="0"/>
+              <w:rPr>
+                <w:u w:val="single"/>
+              </w:rPr>
             </w:pPr>
             <w:r>
               <w:rPr>
                 <w:b/>
                 <w:u w:val="single"/>
               </w:rPr>
+              <w:lastRenderedPageBreak/>
               <w:t>Collaborations</w:t>
             </w:r>
             <w:r>
@@ -6159,6 +6270,14 @@
                 <w:u w:val="single"/>
               </w:rPr>
               <w:t>:</w:t>
+            </w:r>
+          </w:p>
+          <w:p>
+            <w:pPr>
+              <w:widowControl w:val="0"/>
+            </w:pPr>
+            <w:r>
+              <w:t>1. Responsibility 9 collaborates with Responsibility 1, 2 from the Splunk Interface class.</w:t>
             </w:r>
           </w:p>
         </w:tc>
@@ -6167,13 +6286,17 @@
     <w:p>
       <w:pPr>
         <w:pStyle w:val="Heading2"/>
-        <w:ind w:left="1440" w:hanging="720"/>
+        <w:numPr>
+          <w:ilvl w:val="0"/>
+          <w:numId w:val="0"/>
+        </w:numPr>
+        <w:ind w:left="720" w:hanging="360"/>
         <w:rPr>
           <w:sz w:val="20"/>
         </w:rPr>
       </w:pPr>
-      <w:bookmarkStart w:id="15" w:name="_heading=h.4ybczeue0873" w:colFirst="0" w:colLast="0"/>
-      <w:bookmarkEnd w:id="15"/>
+      <w:bookmarkStart w:id="14" w:name="_heading=h.4ybczeue0873" w:colFirst="0" w:colLast="0"/>
+      <w:bookmarkEnd w:id="14"/>
       <w:r>
         <w:rPr>
           <w:sz w:val="20"/>
@@ -6185,6 +6308,17 @@
           <w:sz w:val="20"/>
         </w:rPr>
         <w:tab/>
+      </w:r>
+      <w:r>
+        <w:rPr>
+          <w:sz w:val="20"/>
+        </w:rPr>
+        <w:tab/>
+      </w:r>
+      <w:r>
+        <w:rPr>
+          <w:sz w:val="20"/>
+        </w:rPr>
         <w:t>Log File Manager</w:t>
       </w:r>
     </w:p>
@@ -6353,7 +6487,10 @@
               </w:numPr>
             </w:pPr>
             <w:r>
-              <w:t>Can create a new log file</w:t>
+              <w:t>C</w:t>
+            </w:r>
+            <w:r>
+              <w:t>reate a new log file</w:t>
             </w:r>
           </w:p>
           <w:p>
@@ -6364,7 +6501,10 @@
               </w:numPr>
             </w:pPr>
             <w:r>
-              <w:t>Can store log files in a local data store</w:t>
+              <w:t>S</w:t>
+            </w:r>
+            <w:r>
+              <w:t>tore log files in a local data store</w:t>
             </w:r>
           </w:p>
           <w:p>
@@ -6375,7 +6515,10 @@
               </w:numPr>
             </w:pPr>
             <w:r>
-              <w:t>Can retrieve log files from a local data store</w:t>
+              <w:t>R</w:t>
+            </w:r>
+            <w:r>
+              <w:t>etrieve log files from a local data store</w:t>
             </w:r>
           </w:p>
           <w:p>
@@ -6386,7 +6529,10 @@
               </w:numPr>
             </w:pPr>
             <w:r>
-              <w:t>Can delete an existing log file</w:t>
+              <w:t>D</w:t>
+            </w:r>
+            <w:r>
+              <w:t>elete an existing log file</w:t>
             </w:r>
           </w:p>
         </w:tc>
@@ -6425,13 +6571,17 @@
     <w:p>
       <w:pPr>
         <w:pStyle w:val="Heading2"/>
-        <w:ind w:left="1440" w:hanging="720"/>
+        <w:numPr>
+          <w:ilvl w:val="0"/>
+          <w:numId w:val="0"/>
+        </w:numPr>
+        <w:ind w:left="720" w:hanging="360"/>
         <w:rPr>
           <w:sz w:val="20"/>
         </w:rPr>
       </w:pPr>
-      <w:bookmarkStart w:id="16" w:name="_heading=h.wra1v2r7x5s0" w:colFirst="0" w:colLast="0"/>
-      <w:bookmarkEnd w:id="16"/>
+      <w:bookmarkStart w:id="15" w:name="_heading=h.wra1v2r7x5s0" w:colFirst="0" w:colLast="0"/>
+      <w:bookmarkEnd w:id="15"/>
       <w:r>
         <w:rPr>
           <w:sz w:val="20"/>
@@ -6443,6 +6593,17 @@
           <w:sz w:val="20"/>
         </w:rPr>
         <w:tab/>
+      </w:r>
+      <w:r>
+        <w:rPr>
+          <w:sz w:val="20"/>
+        </w:rPr>
+        <w:tab/>
+      </w:r>
+      <w:r>
+        <w:rPr>
+          <w:sz w:val="20"/>
+        </w:rPr>
         <w:t>Enforcement Action Report</w:t>
       </w:r>
     </w:p>
@@ -6625,7 +6786,10 @@
               </w:numPr>
             </w:pPr>
             <w:r>
-              <w:t>Can accept invalid log files as valid</w:t>
+              <w:t>A</w:t>
+            </w:r>
+            <w:r>
+              <w:t>ccept invalid log files as valid</w:t>
             </w:r>
           </w:p>
           <w:p>
@@ -6636,7 +6800,10 @@
               </w:numPr>
             </w:pPr>
             <w:r>
-              <w:t>Can reject invalid log files</w:t>
+              <w:t>R</w:t>
+            </w:r>
+            <w:r>
+              <w:t>eject invalid log files</w:t>
             </w:r>
           </w:p>
         </w:tc>
@@ -6691,10 +6858,7 @@
               </w:numPr>
             </w:pPr>
             <w:r>
-              <w:t>Responsibility 3 coll</w:t>
-            </w:r>
-            <w:r>
-              <w:t>aborates with Responsibility 3 from the Log File Manager class</w:t>
+              <w:t>Responsibility 3 collaborates with Responsibility 3 from the Log File Manager class</w:t>
             </w:r>
           </w:p>
         </w:tc>
@@ -6703,13 +6867,17 @@
     <w:p>
       <w:pPr>
         <w:pStyle w:val="Heading2"/>
-        <w:ind w:left="1440" w:hanging="720"/>
+        <w:numPr>
+          <w:ilvl w:val="0"/>
+          <w:numId w:val="0"/>
+        </w:numPr>
+        <w:ind w:left="720" w:hanging="360"/>
         <w:rPr>
           <w:sz w:val="20"/>
         </w:rPr>
       </w:pPr>
-      <w:bookmarkStart w:id="17" w:name="_heading=h.e6ulkkugn7d8" w:colFirst="0" w:colLast="0"/>
-      <w:bookmarkEnd w:id="17"/>
+      <w:bookmarkStart w:id="16" w:name="_heading=h.e6ulkkugn7d8" w:colFirst="0" w:colLast="0"/>
+      <w:bookmarkEnd w:id="16"/>
       <w:r>
         <w:rPr>
           <w:sz w:val="20"/>
@@ -6721,6 +6889,17 @@
           <w:sz w:val="20"/>
         </w:rPr>
         <w:tab/>
+      </w:r>
+      <w:r>
+        <w:rPr>
+          <w:sz w:val="20"/>
+        </w:rPr>
+        <w:tab/>
+      </w:r>
+      <w:r>
+        <w:rPr>
+          <w:sz w:val="20"/>
+        </w:rPr>
         <w:t>Enforcement Action Report Manager</w:t>
       </w:r>
     </w:p>
@@ -6889,7 +7068,7 @@
               </w:numPr>
             </w:pPr>
             <w:r>
-              <w:t>Can create a new enforcement action report</w:t>
+              <w:t>Create a new enforcement action report</w:t>
             </w:r>
           </w:p>
           <w:p>
@@ -6900,7 +7079,10 @@
               </w:numPr>
             </w:pPr>
             <w:r>
-              <w:t>Can modify an existing enforcement action report</w:t>
+              <w:t>Mo</w:t>
+            </w:r>
+            <w:r>
+              <w:t>dify an existing enforcement action report</w:t>
             </w:r>
           </w:p>
           <w:p>
@@ -6911,7 +7093,10 @@
               </w:numPr>
             </w:pPr>
             <w:r>
-              <w:t>Can store enforcement action reports in a local data store</w:t>
+              <w:t>S</w:t>
+            </w:r>
+            <w:r>
+              <w:t>tore enforcement action reports in a local data store</w:t>
             </w:r>
           </w:p>
           <w:p>
@@ -6922,7 +7107,10 @@
               </w:numPr>
             </w:pPr>
             <w:r>
-              <w:t>Can retrieve enforcement action reports from a local datastore</w:t>
+              <w:t>R</w:t>
+            </w:r>
+            <w:r>
+              <w:t>etrieve enforcement action reports from a local datastore</w:t>
             </w:r>
           </w:p>
           <w:p>
@@ -6933,7 +7121,11 @@
               </w:numPr>
             </w:pPr>
             <w:r>
-              <w:t>Can delete an existing enforcement action report</w:t>
+              <w:lastRenderedPageBreak/>
+              <w:t>D</w:t>
+            </w:r>
+            <w:r>
+              <w:t>elete an existing enforcement action report</w:t>
             </w:r>
           </w:p>
         </w:tc>
@@ -6957,6 +7149,7 @@
                 <w:b/>
                 <w:u w:val="single"/>
               </w:rPr>
+              <w:lastRenderedPageBreak/>
               <w:t>Collaborations</w:t>
             </w:r>
             <w:r>
@@ -6972,13 +7165,17 @@
     <w:p>
       <w:pPr>
         <w:pStyle w:val="Heading2"/>
-        <w:ind w:left="1440" w:hanging="720"/>
+        <w:numPr>
+          <w:ilvl w:val="0"/>
+          <w:numId w:val="0"/>
+        </w:numPr>
+        <w:ind w:left="720" w:hanging="360"/>
         <w:rPr>
           <w:sz w:val="20"/>
         </w:rPr>
       </w:pPr>
-      <w:bookmarkStart w:id="18" w:name="_heading=h.off8jb9qgyu3" w:colFirst="0" w:colLast="0"/>
-      <w:bookmarkEnd w:id="18"/>
+      <w:bookmarkStart w:id="17" w:name="_heading=h.off8jb9qgyu3" w:colFirst="0" w:colLast="0"/>
+      <w:bookmarkEnd w:id="17"/>
       <w:r>
         <w:rPr>
           <w:sz w:val="20"/>
@@ -6990,6 +7187,17 @@
           <w:sz w:val="20"/>
         </w:rPr>
         <w:tab/>
+      </w:r>
+      <w:r>
+        <w:rPr>
+          <w:sz w:val="20"/>
+        </w:rPr>
+        <w:tab/>
+      </w:r>
+      <w:r>
+        <w:rPr>
+          <w:sz w:val="20"/>
+        </w:rPr>
         <w:t>Vector</w:t>
       </w:r>
     </w:p>
@@ -7101,10 +7309,7 @@
               <w:t>Description</w:t>
             </w:r>
             <w:r>
-              <w:t>: Created in the event configuration with just a name and a description, but after the analyst associates log entries to the vector and correlates nodes together, the collection of log entries in a vector can be used</w:t>
-            </w:r>
-            <w:r>
-              <w:t xml:space="preserve"> to describe some adversarial event or story between the blue and red team.</w:t>
+              <w:t>: Created in the event configuration with just a name and a description, but after the analyst associates log entries to the vector and correlates nodes together, the collection of log entries in a vector can be used to describe some adversarial event or story between the blue and red team.</w:t>
             </w:r>
           </w:p>
         </w:tc>
@@ -7194,7 +7399,7 @@
               </w:numPr>
             </w:pPr>
             <w:r>
-              <w:t>Can create a new node</w:t>
+              <w:t>Create a new node</w:t>
             </w:r>
           </w:p>
           <w:p>
@@ -7205,7 +7410,10 @@
               </w:numPr>
             </w:pPr>
             <w:r>
-              <w:t>Can modify an existing node</w:t>
+              <w:t>M</w:t>
+            </w:r>
+            <w:r>
+              <w:t>odify an existing node</w:t>
             </w:r>
           </w:p>
           <w:p>
@@ -7216,7 +7424,10 @@
               </w:numPr>
             </w:pPr>
             <w:r>
-              <w:t>Can delete an existing node</w:t>
+              <w:t>D</w:t>
+            </w:r>
+            <w:r>
+              <w:t>elete an existing node</w:t>
             </w:r>
           </w:p>
           <w:p>
@@ -7238,10 +7449,10 @@
               </w:numPr>
             </w:pPr>
             <w:r>
-              <w:t xml:space="preserve">Can </w:t>
-            </w:r>
-            <w:r>
-              <w:t>create a new relationship</w:t>
+              <w:t>C</w:t>
+            </w:r>
+            <w:r>
+              <w:t>reate a new relationship</w:t>
             </w:r>
           </w:p>
           <w:p>
@@ -7252,7 +7463,10 @@
               </w:numPr>
             </w:pPr>
             <w:r>
-              <w:t>Can modify an existing relationship</w:t>
+              <w:t>M</w:t>
+            </w:r>
+            <w:r>
+              <w:t>odify an existing relationship</w:t>
             </w:r>
           </w:p>
           <w:p>
@@ -7263,7 +7477,10 @@
               </w:numPr>
             </w:pPr>
             <w:r>
-              <w:t>Can delete an existing relationship</w:t>
+              <w:t>D</w:t>
+            </w:r>
+            <w:r>
+              <w:t>elete an existing relationship</w:t>
             </w:r>
           </w:p>
           <w:p>
@@ -7274,7 +7491,10 @@
               </w:numPr>
             </w:pPr>
             <w:r>
-              <w:t>Can export the vector information in tabular format</w:t>
+              <w:t>E</w:t>
+            </w:r>
+            <w:r>
+              <w:t>xport the vector information in tabular format</w:t>
             </w:r>
           </w:p>
         </w:tc>
@@ -7324,14 +7544,18 @@
     <w:p>
       <w:pPr>
         <w:pStyle w:val="Heading2"/>
-        <w:ind w:left="1440" w:hanging="720"/>
+        <w:numPr>
+          <w:ilvl w:val="0"/>
+          <w:numId w:val="0"/>
+        </w:numPr>
+        <w:ind w:left="720" w:hanging="360"/>
         <w:rPr>
           <w:b w:val="0"/>
           <w:sz w:val="20"/>
         </w:rPr>
       </w:pPr>
-      <w:bookmarkStart w:id="19" w:name="_heading=h.ttm2myiz397k" w:colFirst="0" w:colLast="0"/>
-      <w:bookmarkEnd w:id="19"/>
+      <w:bookmarkStart w:id="18" w:name="_heading=h.ttm2myiz397k" w:colFirst="0" w:colLast="0"/>
+      <w:bookmarkEnd w:id="18"/>
       <w:r>
         <w:rPr>
           <w:sz w:val="20"/>
@@ -7343,6 +7567,17 @@
           <w:sz w:val="20"/>
         </w:rPr>
         <w:tab/>
+      </w:r>
+      <w:r>
+        <w:rPr>
+          <w:sz w:val="20"/>
+        </w:rPr>
+        <w:tab/>
+      </w:r>
+      <w:r>
+        <w:rPr>
+          <w:sz w:val="20"/>
+        </w:rPr>
         <w:t>Log Entry</w:t>
       </w:r>
     </w:p>
@@ -7454,10 +7689,7 @@
               <w:t>Description</w:t>
             </w:r>
             <w:r>
-              <w:t xml:space="preserve">: A record of an action made by a member of the red, white, or blue team. Log entries are the result of a log file being validated and ingested into the database within </w:t>
-            </w:r>
-            <w:r>
-              <w:t>the system.</w:t>
+              <w:t>: A record of an action made by a member of the red, white, or blue team. Log entries are the result of a log file being validated and ingested into the database within the system.</w:t>
             </w:r>
           </w:p>
         </w:tc>
@@ -7597,14 +7829,18 @@
     <w:p>
       <w:pPr>
         <w:pStyle w:val="Heading2"/>
-        <w:ind w:left="1440" w:hanging="720"/>
+        <w:numPr>
+          <w:ilvl w:val="0"/>
+          <w:numId w:val="0"/>
+        </w:numPr>
+        <w:ind w:left="720" w:hanging="360"/>
         <w:rPr>
           <w:b w:val="0"/>
           <w:sz w:val="20"/>
         </w:rPr>
       </w:pPr>
-      <w:bookmarkStart w:id="20" w:name="_heading=h.3tktz3ki9t2x" w:colFirst="0" w:colLast="0"/>
-      <w:bookmarkEnd w:id="20"/>
+      <w:bookmarkStart w:id="19" w:name="_heading=h.3tktz3ki9t2x" w:colFirst="0" w:colLast="0"/>
+      <w:bookmarkEnd w:id="19"/>
       <w:r>
         <w:rPr>
           <w:sz w:val="20"/>
@@ -7616,6 +7852,17 @@
           <w:sz w:val="20"/>
         </w:rPr>
         <w:tab/>
+      </w:r>
+      <w:r>
+        <w:rPr>
+          <w:sz w:val="20"/>
+        </w:rPr>
+        <w:tab/>
+      </w:r>
+      <w:r>
+        <w:rPr>
+          <w:sz w:val="20"/>
+        </w:rPr>
         <w:t>Node</w:t>
       </w:r>
     </w:p>
@@ -7704,6 +7951,7 @@
               <w:rPr>
                 <w:b/>
               </w:rPr>
+              <w:lastRenderedPageBreak/>
               <w:t>Superclass</w:t>
             </w:r>
             <w:r>
@@ -7773,10 +8021,7 @@
               </w:numPr>
             </w:pPr>
             <w:r>
-              <w:t xml:space="preserve">Knows </w:t>
-            </w:r>
-            <w:r>
-              <w:t>the node ID</w:t>
+              <w:t>Knows the node ID</w:t>
             </w:r>
           </w:p>
           <w:p>
@@ -7897,10 +8142,7 @@
               </w:numPr>
             </w:pPr>
             <w:r>
-              <w:t>Knows the visibility of the node’s description on the g</w:t>
-            </w:r>
-            <w:r>
-              <w:t>raph</w:t>
+              <w:t>Knows the visibility of the node’s description on the graph</w:t>
             </w:r>
           </w:p>
           <w:p>
@@ -8010,10 +8252,7 @@
               </w:numPr>
             </w:pPr>
             <w:r>
-              <w:t>Responsibility 7 collaborates with Responsibilities 1, 2</w:t>
-            </w:r>
-            <w:r>
-              <w:t xml:space="preserve"> in the Icon class</w:t>
+              <w:t>Responsibility 7 collaborates with Responsibilities 1, 2 in the Icon class</w:t>
             </w:r>
           </w:p>
         </w:tc>
@@ -8022,14 +8261,18 @@
     <w:p>
       <w:pPr>
         <w:pStyle w:val="Heading2"/>
-        <w:ind w:left="1440" w:hanging="720"/>
+        <w:numPr>
+          <w:ilvl w:val="0"/>
+          <w:numId w:val="0"/>
+        </w:numPr>
+        <w:ind w:left="720" w:hanging="360"/>
         <w:rPr>
           <w:b w:val="0"/>
           <w:sz w:val="20"/>
         </w:rPr>
       </w:pPr>
-      <w:bookmarkStart w:id="21" w:name="_heading=h.sfgngeb0sm7e" w:colFirst="0" w:colLast="0"/>
-      <w:bookmarkEnd w:id="21"/>
+      <w:bookmarkStart w:id="20" w:name="_heading=h.sfgngeb0sm7e" w:colFirst="0" w:colLast="0"/>
+      <w:bookmarkEnd w:id="20"/>
       <w:r>
         <w:rPr>
           <w:sz w:val="20"/>
@@ -8041,6 +8284,17 @@
           <w:sz w:val="20"/>
         </w:rPr>
         <w:tab/>
+      </w:r>
+      <w:r>
+        <w:rPr>
+          <w:sz w:val="20"/>
+        </w:rPr>
+        <w:tab/>
+      </w:r>
+      <w:r>
+        <w:rPr>
+          <w:sz w:val="20"/>
+        </w:rPr>
         <w:t>Icon</w:t>
       </w:r>
     </w:p>
@@ -8192,7 +8446,10 @@
               </w:numPr>
             </w:pPr>
             <w:r>
-              <w:t>Knows the icon name of the icon</w:t>
+              <w:t xml:space="preserve">Knows the </w:t>
+            </w:r>
+            <w:r>
+              <w:t>name of the icon</w:t>
             </w:r>
           </w:p>
           <w:p>
@@ -8242,14 +8499,18 @@
     <w:p>
       <w:pPr>
         <w:pStyle w:val="Heading2"/>
-        <w:ind w:left="1440" w:hanging="720"/>
+        <w:numPr>
+          <w:ilvl w:val="0"/>
+          <w:numId w:val="0"/>
+        </w:numPr>
+        <w:ind w:left="720" w:hanging="360"/>
         <w:rPr>
           <w:b w:val="0"/>
           <w:sz w:val="20"/>
         </w:rPr>
       </w:pPr>
-      <w:bookmarkStart w:id="22" w:name="_heading=h.xc36h5bgde35" w:colFirst="0" w:colLast="0"/>
-      <w:bookmarkEnd w:id="22"/>
+      <w:bookmarkStart w:id="21" w:name="_heading=h.xc36h5bgde35" w:colFirst="0" w:colLast="0"/>
+      <w:bookmarkEnd w:id="21"/>
       <w:r>
         <w:rPr>
           <w:sz w:val="20"/>
@@ -8261,6 +8522,23 @@
           <w:sz w:val="20"/>
         </w:rPr>
         <w:tab/>
+      </w:r>
+      <w:r>
+        <w:rPr>
+          <w:sz w:val="20"/>
+        </w:rPr>
+        <w:t xml:space="preserve"> </w:t>
+      </w:r>
+      <w:r>
+        <w:rPr>
+          <w:sz w:val="20"/>
+        </w:rPr>
+        <w:tab/>
+      </w:r>
+      <w:r>
+        <w:rPr>
+          <w:sz w:val="20"/>
+        </w:rPr>
         <w:t>Graph</w:t>
       </w:r>
     </w:p>
@@ -8440,7 +8718,10 @@
               </w:numPr>
             </w:pPr>
             <w:r>
-              <w:t>Can export the nodes and relationships as an image.</w:t>
+              <w:t>E</w:t>
+            </w:r>
+            <w:r>
+              <w:t>xport the nodes and relationships as an image.</w:t>
             </w:r>
           </w:p>
           <w:p>
@@ -8451,7 +8732,10 @@
               </w:numPr>
             </w:pPr>
             <w:r>
-              <w:t>Can edit the positions of the nodes.</w:t>
+              <w:t>E</w:t>
+            </w:r>
+            <w:r>
+              <w:t>dit the positions of the nodes.</w:t>
             </w:r>
           </w:p>
           <w:p>
@@ -8462,7 +8746,11 @@
               </w:numPr>
             </w:pPr>
             <w:r>
-              <w:t>Can associate nodes together as relationships</w:t>
+              <w:lastRenderedPageBreak/>
+              <w:t>A</w:t>
+            </w:r>
+            <w:r>
+              <w:t>ssociate nodes together as relationships</w:t>
             </w:r>
           </w:p>
         </w:tc>
@@ -8489,6 +8777,7 @@
                 <w:b/>
                 <w:u w:val="single"/>
               </w:rPr>
+              <w:lastRenderedPageBreak/>
               <w:t>Collaborations</w:t>
             </w:r>
             <w:r>
@@ -8506,10 +8795,7 @@
               </w:numPr>
             </w:pPr>
             <w:r>
-              <w:t xml:space="preserve">Responsibility 1 collaborates with Responsibility </w:t>
-            </w:r>
-            <w:r>
-              <w:t>4 from the Vector class</w:t>
+              <w:t>Responsibility 1 collaborates with Responsibility 4 from the Vector class</w:t>
             </w:r>
           </w:p>
           <w:p>
@@ -8551,19 +8837,30 @@
     <w:p>
       <w:pPr>
         <w:pStyle w:val="Heading2"/>
-        <w:ind w:left="1440" w:hanging="720"/>
+        <w:numPr>
+          <w:ilvl w:val="0"/>
+          <w:numId w:val="0"/>
+        </w:numPr>
+        <w:ind w:left="720" w:hanging="360"/>
         <w:rPr>
           <w:b w:val="0"/>
           <w:sz w:val="20"/>
         </w:rPr>
       </w:pPr>
-      <w:bookmarkStart w:id="23" w:name="_heading=h.j46bptga8q8j" w:colFirst="0" w:colLast="0"/>
-      <w:bookmarkEnd w:id="23"/>
+      <w:bookmarkStart w:id="22" w:name="_heading=h.j46bptga8q8j" w:colFirst="0" w:colLast="0"/>
+      <w:bookmarkEnd w:id="22"/>
       <w:r>
         <w:rPr>
           <w:sz w:val="20"/>
         </w:rPr>
+        <w:lastRenderedPageBreak/>
         <w:t>4.11</w:t>
+      </w:r>
+      <w:r>
+        <w:rPr>
+          <w:sz w:val="20"/>
+        </w:rPr>
+        <w:tab/>
       </w:r>
       <w:r>
         <w:rPr>
@@ -8732,7 +9029,7 @@
               </w:numPr>
             </w:pPr>
             <w:r>
-              <w:t>Knows the file name of the file</w:t>
+              <w:t>Cleanse an audio log file</w:t>
             </w:r>
           </w:p>
           <w:p>
@@ -8743,7 +9040,10 @@
               </w:numPr>
             </w:pPr>
             <w:r>
-              <w:t>Knows the date and time it was most recently updated</w:t>
+              <w:t>V</w:t>
+            </w:r>
+            <w:r>
+              <w:t>alidate an audio log file</w:t>
             </w:r>
           </w:p>
           <w:p>
@@ -8754,76 +9054,10 @@
               </w:numPr>
             </w:pPr>
             <w:r>
-              <w:t>Knows if the file has been cleansed</w:t>
-            </w:r>
-          </w:p>
-          <w:p>
-            <w:pPr>
-              <w:numPr>
-                <w:ilvl w:val="0"/>
-                <w:numId w:val="22"/>
-              </w:numPr>
-            </w:pPr>
-            <w:r>
-              <w:t>Knows if the file has been validated, and if so, whether it was successful or not</w:t>
-            </w:r>
-          </w:p>
-          <w:p>
-            <w:pPr>
-              <w:numPr>
-                <w:ilvl w:val="0"/>
-                <w:numId w:val="22"/>
-              </w:numPr>
-            </w:pPr>
-            <w:r>
-              <w:t>Knows if the file has been ingested into the system database</w:t>
-            </w:r>
-          </w:p>
-          <w:p>
-            <w:pPr>
-              <w:numPr>
-                <w:ilvl w:val="0"/>
-                <w:numId w:val="22"/>
-              </w:numPr>
-            </w:pPr>
-            <w:r>
-              <w:t>Knows if a user accepts the log file into the system in the event it’s invali</w:t>
-            </w:r>
-            <w:r>
-              <w:t>d</w:t>
-            </w:r>
-          </w:p>
-          <w:p>
-            <w:pPr>
-              <w:numPr>
-                <w:ilvl w:val="0"/>
-                <w:numId w:val="22"/>
-              </w:numPr>
-            </w:pPr>
-            <w:r>
-              <w:t>Can cleanse an audio log file</w:t>
-            </w:r>
-          </w:p>
-          <w:p>
-            <w:pPr>
-              <w:numPr>
-                <w:ilvl w:val="0"/>
-                <w:numId w:val="22"/>
-              </w:numPr>
-            </w:pPr>
-            <w:r>
-              <w:t>Can validate an audio log file</w:t>
-            </w:r>
-          </w:p>
-          <w:p>
-            <w:pPr>
-              <w:numPr>
-                <w:ilvl w:val="0"/>
-                <w:numId w:val="22"/>
-              </w:numPr>
-            </w:pPr>
-            <w:r>
-              <w:t>Can ingest an audio log file</w:t>
+              <w:t>I</w:t>
+            </w:r>
+            <w:r>
+              <w:t>ngest an audio log file</w:t>
             </w:r>
           </w:p>
         </w:tc>
@@ -8841,6 +9075,9 @@
           <w:p>
             <w:pPr>
               <w:widowControl w:val="0"/>
+              <w:rPr>
+                <w:u w:val="single"/>
+              </w:rPr>
             </w:pPr>
             <w:r>
               <w:rPr>
@@ -8854,6 +9091,29 @@
                 <w:u w:val="single"/>
               </w:rPr>
               <w:t>:</w:t>
+            </w:r>
+          </w:p>
+          <w:p>
+            <w:pPr>
+              <w:widowControl w:val="0"/>
+            </w:pPr>
+            <w:r>
+              <w:t xml:space="preserve">1. </w:t>
+            </w:r>
+            <w:r>
+              <w:t xml:space="preserve">Responsibility </w:t>
+            </w:r>
+            <w:r>
+              <w:t xml:space="preserve">3 </w:t>
+            </w:r>
+            <w:r>
+              <w:t xml:space="preserve">collaborates with Responsibility 1, 2 from the </w:t>
+            </w:r>
+            <w:r>
+              <w:t>Transcription Tool</w:t>
+            </w:r>
+            <w:r>
+              <w:t xml:space="preserve"> Interface class.</w:t>
             </w:r>
           </w:p>
         </w:tc>
@@ -8862,14 +9122,18 @@
     <w:p>
       <w:pPr>
         <w:pStyle w:val="Heading2"/>
-        <w:ind w:left="1440" w:hanging="720"/>
+        <w:numPr>
+          <w:ilvl w:val="0"/>
+          <w:numId w:val="0"/>
+        </w:numPr>
+        <w:ind w:left="720" w:hanging="360"/>
         <w:rPr>
           <w:b w:val="0"/>
           <w:sz w:val="20"/>
         </w:rPr>
       </w:pPr>
-      <w:bookmarkStart w:id="24" w:name="_heading=h.6vaiifdqauzc" w:colFirst="0" w:colLast="0"/>
-      <w:bookmarkEnd w:id="24"/>
+      <w:bookmarkStart w:id="23" w:name="_heading=h.6vaiifdqauzc" w:colFirst="0" w:colLast="0"/>
+      <w:bookmarkEnd w:id="23"/>
       <w:r>
         <w:rPr>
           <w:sz w:val="20"/>
@@ -8881,6 +9145,17 @@
           <w:sz w:val="20"/>
         </w:rPr>
         <w:tab/>
+      </w:r>
+      <w:r>
+        <w:rPr>
+          <w:sz w:val="20"/>
+        </w:rPr>
+        <w:tab/>
+      </w:r>
+      <w:r>
+        <w:rPr>
+          <w:sz w:val="20"/>
+        </w:rPr>
         <w:t>Video Log File</w:t>
       </w:r>
     </w:p>
@@ -9038,7 +9313,7 @@
               </w:numPr>
             </w:pPr>
             <w:r>
-              <w:t>Knows the file name of the file</w:t>
+              <w:t>Cleanse a video log file</w:t>
             </w:r>
           </w:p>
           <w:p>
@@ -9049,7 +9324,10 @@
               </w:numPr>
             </w:pPr>
             <w:r>
-              <w:t>Knows the date and time it was most recently updated</w:t>
+              <w:t>V</w:t>
+            </w:r>
+            <w:r>
+              <w:t>alidate a video log file</w:t>
             </w:r>
           </w:p>
           <w:p>
@@ -9060,76 +9338,10 @@
               </w:numPr>
             </w:pPr>
             <w:r>
-              <w:t>Knows if the file has been cleansed</w:t>
-            </w:r>
-          </w:p>
-          <w:p>
-            <w:pPr>
-              <w:numPr>
-                <w:ilvl w:val="0"/>
-                <w:numId w:val="23"/>
-              </w:numPr>
-            </w:pPr>
-            <w:r>
-              <w:t>Knows if the file has been validated, and if so, whether it was successful or not</w:t>
-            </w:r>
-          </w:p>
-          <w:p>
-            <w:pPr>
-              <w:numPr>
-                <w:ilvl w:val="0"/>
-                <w:numId w:val="23"/>
-              </w:numPr>
-            </w:pPr>
-            <w:r>
-              <w:t>Knows if the file has been ingested into the system database</w:t>
-            </w:r>
-          </w:p>
-          <w:p>
-            <w:pPr>
-              <w:numPr>
-                <w:ilvl w:val="0"/>
-                <w:numId w:val="23"/>
-              </w:numPr>
-            </w:pPr>
-            <w:r>
-              <w:t xml:space="preserve">Knows if a user accepts </w:t>
-            </w:r>
-            <w:r>
-              <w:t>the log file into the system in the event it’s invalid</w:t>
-            </w:r>
-          </w:p>
-          <w:p>
-            <w:pPr>
-              <w:numPr>
-                <w:ilvl w:val="0"/>
-                <w:numId w:val="23"/>
-              </w:numPr>
-            </w:pPr>
-            <w:r>
-              <w:t>Can cleanse a video log file</w:t>
-            </w:r>
-          </w:p>
-          <w:p>
-            <w:pPr>
-              <w:numPr>
-                <w:ilvl w:val="0"/>
-                <w:numId w:val="23"/>
-              </w:numPr>
-            </w:pPr>
-            <w:r>
-              <w:t>Can validate a video log file</w:t>
-            </w:r>
-          </w:p>
-          <w:p>
-            <w:pPr>
-              <w:numPr>
-                <w:ilvl w:val="0"/>
-                <w:numId w:val="23"/>
-              </w:numPr>
-            </w:pPr>
-            <w:r>
-              <w:t>Can ingest a video log file</w:t>
+              <w:t>I</w:t>
+            </w:r>
+            <w:r>
+              <w:t>ngest a video log file</w:t>
             </w:r>
           </w:p>
         </w:tc>
@@ -9147,6 +9359,9 @@
           <w:p>
             <w:pPr>
               <w:widowControl w:val="0"/>
+              <w:rPr>
+                <w:u w:val="single"/>
+              </w:rPr>
             </w:pPr>
             <w:r>
               <w:rPr>
@@ -9160,6 +9375,17 @@
                 <w:u w:val="single"/>
               </w:rPr>
               <w:t>:</w:t>
+            </w:r>
+          </w:p>
+          <w:p>
+            <w:pPr>
+              <w:widowControl w:val="0"/>
+            </w:pPr>
+            <w:r>
+              <w:t xml:space="preserve">1. </w:t>
+            </w:r>
+            <w:r>
+              <w:t>Responsibility 3 collaborates with Responsibility 1, 2 from the Transcription Tool Interface class.</w:t>
             </w:r>
           </w:p>
         </w:tc>
@@ -9168,14 +9394,18 @@
     <w:p>
       <w:pPr>
         <w:pStyle w:val="Heading2"/>
-        <w:ind w:left="1440" w:hanging="720"/>
+        <w:numPr>
+          <w:ilvl w:val="0"/>
+          <w:numId w:val="0"/>
+        </w:numPr>
+        <w:ind w:left="720" w:hanging="360"/>
         <w:rPr>
           <w:b w:val="0"/>
           <w:sz w:val="20"/>
         </w:rPr>
       </w:pPr>
-      <w:bookmarkStart w:id="25" w:name="_heading=h.og9d7dlb4dh0" w:colFirst="0" w:colLast="0"/>
-      <w:bookmarkEnd w:id="25"/>
+      <w:bookmarkStart w:id="24" w:name="_heading=h.og9d7dlb4dh0" w:colFirst="0" w:colLast="0"/>
+      <w:bookmarkEnd w:id="24"/>
       <w:r>
         <w:rPr>
           <w:sz w:val="20"/>
@@ -9187,6 +9417,17 @@
           <w:sz w:val="20"/>
         </w:rPr>
         <w:tab/>
+      </w:r>
+      <w:r>
+        <w:rPr>
+          <w:sz w:val="20"/>
+        </w:rPr>
+        <w:tab/>
+      </w:r>
+      <w:r>
+        <w:rPr>
+          <w:sz w:val="20"/>
+        </w:rPr>
         <w:t>Relationship</w:t>
       </w:r>
     </w:p>
@@ -9430,19 +9671,29 @@
     <w:p>
       <w:pPr>
         <w:pStyle w:val="Heading2"/>
-        <w:ind w:left="1440" w:hanging="720"/>
+        <w:numPr>
+          <w:ilvl w:val="0"/>
+          <w:numId w:val="0"/>
+        </w:numPr>
+        <w:ind w:left="720" w:hanging="360"/>
         <w:rPr>
           <w:b w:val="0"/>
           <w:sz w:val="20"/>
         </w:rPr>
       </w:pPr>
-      <w:bookmarkStart w:id="26" w:name="_heading=h.94a4yatwzq1b" w:colFirst="0" w:colLast="0"/>
-      <w:bookmarkEnd w:id="26"/>
+      <w:bookmarkStart w:id="25" w:name="_heading=h.94a4yatwzq1b" w:colFirst="0" w:colLast="0"/>
+      <w:bookmarkEnd w:id="25"/>
       <w:r>
         <w:rPr>
           <w:sz w:val="20"/>
         </w:rPr>
         <w:t>4.14</w:t>
+      </w:r>
+      <w:r>
+        <w:rPr>
+          <w:sz w:val="20"/>
+        </w:rPr>
+        <w:tab/>
       </w:r>
       <w:r>
         <w:rPr>
@@ -9606,6 +9857,7 @@
               </w:numPr>
             </w:pPr>
             <w:r>
+              <w:lastRenderedPageBreak/>
               <w:t>Knows a list of vectors</w:t>
             </w:r>
           </w:p>
@@ -9617,7 +9869,10 @@
               </w:numPr>
             </w:pPr>
             <w:r>
-              <w:t>Can store vectors in a system or local datastore</w:t>
+              <w:t>S</w:t>
+            </w:r>
+            <w:r>
+              <w:t>tore vectors in a system or local datastore</w:t>
             </w:r>
           </w:p>
           <w:p>
@@ -9628,7 +9883,10 @@
               </w:numPr>
             </w:pPr>
             <w:r>
-              <w:t>Can retrieve vectors from a system or local datastore</w:t>
+              <w:t>R</w:t>
+            </w:r>
+            <w:r>
+              <w:t>etrieve vectors from a system or local datastore</w:t>
             </w:r>
           </w:p>
           <w:p>
@@ -9639,7 +9897,7 @@
               </w:numPr>
             </w:pPr>
             <w:r>
-              <w:t>Can create a new vector</w:t>
+              <w:t>Create a new vector</w:t>
             </w:r>
           </w:p>
           <w:p>
@@ -9650,7 +9908,10 @@
               </w:numPr>
             </w:pPr>
             <w:r>
-              <w:t>Can modify an existing vector</w:t>
+              <w:t>M</w:t>
+            </w:r>
+            <w:r>
+              <w:t>odify an existing vector</w:t>
             </w:r>
           </w:p>
           <w:p>
@@ -9661,7 +9922,10 @@
               </w:numPr>
             </w:pPr>
             <w:r>
-              <w:t>Can delete an existing vector</w:t>
+              <w:t>D</w:t>
+            </w:r>
+            <w:r>
+              <w:t>elete an existing vector</w:t>
             </w:r>
           </w:p>
         </w:tc>
@@ -9688,6 +9952,7 @@
                 <w:b/>
                 <w:u w:val="single"/>
               </w:rPr>
+              <w:lastRenderedPageBreak/>
               <w:t>Collaborations</w:t>
             </w:r>
             <w:r>
@@ -9706,10 +9971,8 @@
               </w:numPr>
             </w:pPr>
             <w:r>
-              <w:t>Responsibility 2 collaborates with Responsibility 5 i</w:t>
-            </w:r>
-            <w:r>
-              <w:t>n the Client Handler</w:t>
+              <w:lastRenderedPageBreak/>
+              <w:t>Responsibility 2 collaborates with Responsibility 5 in the Client Handler</w:t>
             </w:r>
           </w:p>
           <w:p>
@@ -9730,19 +9993,30 @@
     <w:p>
       <w:pPr>
         <w:pStyle w:val="Heading2"/>
-        <w:ind w:left="1440" w:hanging="720"/>
+        <w:numPr>
+          <w:ilvl w:val="0"/>
+          <w:numId w:val="0"/>
+        </w:numPr>
+        <w:ind w:left="720" w:hanging="360"/>
         <w:rPr>
           <w:b w:val="0"/>
           <w:sz w:val="20"/>
         </w:rPr>
       </w:pPr>
-      <w:bookmarkStart w:id="27" w:name="_heading=h.ix597oc6ln61" w:colFirst="0" w:colLast="0"/>
-      <w:bookmarkEnd w:id="27"/>
+      <w:bookmarkStart w:id="26" w:name="_heading=h.ix597oc6ln61" w:colFirst="0" w:colLast="0"/>
+      <w:bookmarkEnd w:id="26"/>
       <w:r>
         <w:rPr>
           <w:sz w:val="20"/>
         </w:rPr>
+        <w:lastRenderedPageBreak/>
         <w:t>4.15</w:t>
+      </w:r>
+      <w:r>
+        <w:rPr>
+          <w:sz w:val="20"/>
+        </w:rPr>
+        <w:tab/>
       </w:r>
       <w:r>
         <w:rPr>
@@ -9906,10 +10180,7 @@
               </w:numPr>
             </w:pPr>
             <w:r>
-              <w:t xml:space="preserve">Knows a list </w:t>
-            </w:r>
-            <w:r>
-              <w:t>of vectors</w:t>
+              <w:t>Knows a list of vectors</w:t>
             </w:r>
           </w:p>
           <w:p>
@@ -9920,7 +10191,10 @@
               </w:numPr>
             </w:pPr>
             <w:r>
-              <w:t>Can store vectors in a system datastore</w:t>
+              <w:t>S</w:t>
+            </w:r>
+            <w:r>
+              <w:t>tore vectors in a system datastore</w:t>
             </w:r>
           </w:p>
           <w:p>
@@ -9931,7 +10205,7 @@
               </w:numPr>
             </w:pPr>
             <w:r>
-              <w:t>Can create a new vector</w:t>
+              <w:t>Create a new vector</w:t>
             </w:r>
           </w:p>
           <w:p>
@@ -9942,7 +10216,10 @@
               </w:numPr>
             </w:pPr>
             <w:r>
-              <w:t>Can modify an existing vector</w:t>
+              <w:t>M</w:t>
+            </w:r>
+            <w:r>
+              <w:t>odify an existing vector</w:t>
             </w:r>
           </w:p>
           <w:p>
@@ -9953,7 +10230,10 @@
               </w:numPr>
             </w:pPr>
             <w:r>
-              <w:t>Can delete an existing vector</w:t>
+              <w:t>D</w:t>
+            </w:r>
+            <w:r>
+              <w:t>elete an existing vector</w:t>
             </w:r>
           </w:p>
           <w:p>
@@ -9975,7 +10255,10 @@
               </w:numPr>
             </w:pPr>
             <w:r>
-              <w:t>Can accept a pushed vector database</w:t>
+              <w:t>A</w:t>
+            </w:r>
+            <w:r>
+              <w:t>ccept a pushed vector database</w:t>
             </w:r>
           </w:p>
           <w:p>
@@ -9986,7 +10269,10 @@
               </w:numPr>
             </w:pPr>
             <w:r>
-              <w:t>Can reject a pushed vector database</w:t>
+              <w:t>R</w:t>
+            </w:r>
+            <w:r>
+              <w:t>eject a pushed vector database</w:t>
             </w:r>
           </w:p>
           <w:p>
@@ -9997,7 +10283,10 @@
               </w:numPr>
             </w:pPr>
             <w:r>
-              <w:t>Can merge an accepted vector database</w:t>
+              <w:t>M</w:t>
+            </w:r>
+            <w:r>
+              <w:t>erge an accepted vector database</w:t>
             </w:r>
           </w:p>
         </w:tc>
@@ -10036,13 +10325,17 @@
     <w:p>
       <w:pPr>
         <w:pStyle w:val="Heading2"/>
-        <w:ind w:left="1440" w:hanging="720"/>
+        <w:numPr>
+          <w:ilvl w:val="0"/>
+          <w:numId w:val="0"/>
+        </w:numPr>
+        <w:ind w:left="720" w:hanging="360"/>
         <w:rPr>
           <w:sz w:val="20"/>
         </w:rPr>
       </w:pPr>
-      <w:bookmarkStart w:id="28" w:name="_heading=h.f8febsbkh5gq" w:colFirst="0" w:colLast="0"/>
-      <w:bookmarkEnd w:id="28"/>
+      <w:bookmarkStart w:id="27" w:name="_heading=h.f8febsbkh5gq" w:colFirst="0" w:colLast="0"/>
+      <w:bookmarkEnd w:id="27"/>
       <w:r>
         <w:rPr>
           <w:sz w:val="20"/>
@@ -10054,6 +10347,17 @@
           <w:sz w:val="20"/>
         </w:rPr>
         <w:tab/>
+      </w:r>
+      <w:r>
+        <w:rPr>
+          <w:sz w:val="20"/>
+        </w:rPr>
+        <w:tab/>
+      </w:r>
+      <w:r>
+        <w:rPr>
+          <w:sz w:val="20"/>
+        </w:rPr>
         <w:t>User Vector Database</w:t>
       </w:r>
     </w:p>
@@ -10222,7 +10526,10 @@
               </w:numPr>
             </w:pPr>
             <w:r>
-              <w:t>Can store vectors in a local datastore</w:t>
+              <w:t>S</w:t>
+            </w:r>
+            <w:r>
+              <w:t>tore vectors in a local datastore</w:t>
             </w:r>
           </w:p>
           <w:p>
@@ -10233,7 +10540,7 @@
               </w:numPr>
             </w:pPr>
             <w:r>
-              <w:t>Can create a new vector</w:t>
+              <w:t>Create a new vector</w:t>
             </w:r>
           </w:p>
           <w:p>
@@ -10244,7 +10551,10 @@
               </w:numPr>
             </w:pPr>
             <w:r>
-              <w:t>Can modify an existing vector</w:t>
+              <w:t>M</w:t>
+            </w:r>
+            <w:r>
+              <w:t>odify an existing vector</w:t>
             </w:r>
           </w:p>
           <w:p>
@@ -10255,7 +10565,10 @@
               </w:numPr>
             </w:pPr>
             <w:r>
-              <w:t>Can delete an existing vector</w:t>
+              <w:t>D</w:t>
+            </w:r>
+            <w:r>
+              <w:t>elete an existing vector</w:t>
             </w:r>
           </w:p>
           <w:p>
@@ -10266,7 +10579,10 @@
               </w:numPr>
             </w:pPr>
             <w:r>
-              <w:t>Can push to the lead vector database</w:t>
+              <w:t>P</w:t>
+            </w:r>
+            <w:r>
+              <w:t>ush to the lead vector database</w:t>
             </w:r>
           </w:p>
           <w:p>
@@ -10277,7 +10593,10 @@
               </w:numPr>
             </w:pPr>
             <w:r>
-              <w:t>Can pull from the lead vector database</w:t>
+              <w:t>P</w:t>
+            </w:r>
+            <w:r>
+              <w:t>ull from the lead vector database</w:t>
             </w:r>
           </w:p>
         </w:tc>
@@ -10316,19 +10635,29 @@
     <w:p>
       <w:pPr>
         <w:pStyle w:val="Heading2"/>
-        <w:ind w:left="1440" w:hanging="720"/>
+        <w:numPr>
+          <w:ilvl w:val="0"/>
+          <w:numId w:val="0"/>
+        </w:numPr>
+        <w:ind w:left="720" w:hanging="360"/>
         <w:rPr>
           <w:b w:val="0"/>
           <w:sz w:val="20"/>
         </w:rPr>
       </w:pPr>
-      <w:bookmarkStart w:id="29" w:name="_heading=h.w07a5emhktqr" w:colFirst="0" w:colLast="0"/>
-      <w:bookmarkEnd w:id="29"/>
+      <w:bookmarkStart w:id="28" w:name="_heading=h.w07a5emhktqr" w:colFirst="0" w:colLast="0"/>
+      <w:bookmarkEnd w:id="28"/>
       <w:r>
         <w:rPr>
           <w:sz w:val="20"/>
         </w:rPr>
         <w:t>4.17</w:t>
+      </w:r>
+      <w:r>
+        <w:rPr>
+          <w:sz w:val="20"/>
+        </w:rPr>
+        <w:tab/>
       </w:r>
       <w:r>
         <w:rPr>
@@ -10392,13 +10721,7 @@
               <w:rPr>
                 <w:color w:val="FFFFFF"/>
               </w:rPr>
-              <w:t>Image Lo</w:t>
-            </w:r>
-            <w:r>
-              <w:rPr>
-                <w:color w:val="FFFFFF"/>
-              </w:rPr>
-              <w:t>g File</w:t>
+              <w:t>Image Log File</w:t>
             </w:r>
           </w:p>
         </w:tc>
@@ -10429,6 +10752,7 @@
               <w:rPr>
                 <w:b/>
               </w:rPr>
+              <w:lastRenderedPageBreak/>
               <w:t>Superclass</w:t>
             </w:r>
             <w:r>
@@ -10492,21 +10816,16 @@
           </w:p>
           <w:p>
             <w:pPr>
-              <w:ind w:left="720"/>
-            </w:pPr>
-            <w:r>
-              <w:t>Knows the file name of the file</w:t>
-            </w:r>
-          </w:p>
-          <w:p>
-            <w:pPr>
               <w:numPr>
                 <w:ilvl w:val="0"/>
                 <w:numId w:val="33"/>
               </w:numPr>
             </w:pPr>
             <w:r>
-              <w:t>Knows the date and time it was most recently updated</w:t>
+              <w:t>C</w:t>
+            </w:r>
+            <w:r>
+              <w:t>leanse an image log file</w:t>
             </w:r>
           </w:p>
           <w:p>
@@ -10517,7 +10836,10 @@
               </w:numPr>
             </w:pPr>
             <w:r>
-              <w:t>Knows if the file has been cleansed</w:t>
+              <w:t>V</w:t>
+            </w:r>
+            <w:r>
+              <w:t>alidate an image log file</w:t>
             </w:r>
           </w:p>
           <w:p>
@@ -10528,65 +10850,10 @@
               </w:numPr>
             </w:pPr>
             <w:r>
-              <w:t>Knows if the file has been validated, and if so, whether it was successful or not</w:t>
-            </w:r>
-          </w:p>
-          <w:p>
-            <w:pPr>
-              <w:numPr>
-                <w:ilvl w:val="0"/>
-                <w:numId w:val="33"/>
-              </w:numPr>
-            </w:pPr>
-            <w:r>
-              <w:t>Knows if the file has been ingested into the system database</w:t>
-            </w:r>
-          </w:p>
-          <w:p>
-            <w:pPr>
-              <w:numPr>
-                <w:ilvl w:val="0"/>
-                <w:numId w:val="33"/>
-              </w:numPr>
-            </w:pPr>
-            <w:r>
-              <w:t xml:space="preserve">Knows if a user accepts </w:t>
-            </w:r>
-            <w:r>
-              <w:t>the log file into the system in the event it’s invalid</w:t>
-            </w:r>
-          </w:p>
-          <w:p>
-            <w:pPr>
-              <w:numPr>
-                <w:ilvl w:val="0"/>
-                <w:numId w:val="33"/>
-              </w:numPr>
-            </w:pPr>
-            <w:r>
-              <w:t>Can cleanse an image log file</w:t>
-            </w:r>
-          </w:p>
-          <w:p>
-            <w:pPr>
-              <w:numPr>
-                <w:ilvl w:val="0"/>
-                <w:numId w:val="33"/>
-              </w:numPr>
-            </w:pPr>
-            <w:r>
-              <w:t>Can validate an image log file</w:t>
-            </w:r>
-          </w:p>
-          <w:p>
-            <w:pPr>
-              <w:numPr>
-                <w:ilvl w:val="0"/>
-                <w:numId w:val="33"/>
-              </w:numPr>
-            </w:pPr>
-            <w:r>
-              <w:t>Can ingest an image log file</w:t>
+              <w:t>I</w:t>
+            </w:r>
+            <w:r>
+              <w:t>ngest an image log file</w:t>
             </w:r>
           </w:p>
         </w:tc>
@@ -10604,6 +10871,9 @@
           <w:p>
             <w:pPr>
               <w:widowControl w:val="0"/>
+              <w:rPr>
+                <w:u w:val="single"/>
+              </w:rPr>
             </w:pPr>
             <w:r>
               <w:rPr>
@@ -10617,6 +10887,23 @@
                 <w:u w:val="single"/>
               </w:rPr>
               <w:t>:</w:t>
+            </w:r>
+          </w:p>
+          <w:p>
+            <w:pPr>
+              <w:widowControl w:val="0"/>
+            </w:pPr>
+            <w:r>
+              <w:t xml:space="preserve">1. </w:t>
+            </w:r>
+            <w:r>
+              <w:t xml:space="preserve">Responsibility 3 collaborates with Responsibility 1, 2 from the </w:t>
+            </w:r>
+            <w:r>
+              <w:t>OCR</w:t>
+            </w:r>
+            <w:r>
+              <w:t xml:space="preserve"> Tool Interface class.</w:t>
             </w:r>
           </w:p>
         </w:tc>
@@ -10625,19 +10912,29 @@
     <w:p>
       <w:pPr>
         <w:pStyle w:val="Heading2"/>
-        <w:ind w:left="1440" w:hanging="720"/>
+        <w:numPr>
+          <w:ilvl w:val="0"/>
+          <w:numId w:val="0"/>
+        </w:numPr>
+        <w:ind w:left="720" w:hanging="360"/>
         <w:rPr>
           <w:b w:val="0"/>
           <w:sz w:val="20"/>
         </w:rPr>
       </w:pPr>
-      <w:bookmarkStart w:id="30" w:name="_heading=h.ltws9vbbq7sb" w:colFirst="0" w:colLast="0"/>
-      <w:bookmarkEnd w:id="30"/>
+      <w:bookmarkStart w:id="29" w:name="_heading=h.ltws9vbbq7sb" w:colFirst="0" w:colLast="0"/>
+      <w:bookmarkEnd w:id="29"/>
       <w:r>
         <w:rPr>
           <w:sz w:val="20"/>
         </w:rPr>
         <w:t>4.18</w:t>
+      </w:r>
+      <w:r>
+        <w:rPr>
+          <w:sz w:val="20"/>
+        </w:rPr>
+        <w:tab/>
       </w:r>
       <w:r>
         <w:rPr>
@@ -10801,7 +11098,10 @@
               </w:numPr>
             </w:pPr>
             <w:r>
-              <w:t>Knows the file name of the file</w:t>
+              <w:t>C</w:t>
+            </w:r>
+            <w:r>
+              <w:t>leanse a PDF log file</w:t>
             </w:r>
           </w:p>
           <w:p>
@@ -10812,7 +11112,10 @@
               </w:numPr>
             </w:pPr>
             <w:r>
-              <w:t>Knows the date and time it was most recently updated</w:t>
+              <w:t>V</w:t>
+            </w:r>
+            <w:r>
+              <w:t>alidate a PDF image log file</w:t>
             </w:r>
           </w:p>
           <w:p>
@@ -10823,76 +11126,10 @@
               </w:numPr>
             </w:pPr>
             <w:r>
-              <w:t>Knows if the file has been cleansed</w:t>
-            </w:r>
-          </w:p>
-          <w:p>
-            <w:pPr>
-              <w:numPr>
-                <w:ilvl w:val="0"/>
-                <w:numId w:val="35"/>
-              </w:numPr>
-            </w:pPr>
-            <w:r>
-              <w:t>Knows if the file has been validated, and if so, whether it was successful or not</w:t>
-            </w:r>
-          </w:p>
-          <w:p>
-            <w:pPr>
-              <w:numPr>
-                <w:ilvl w:val="0"/>
-                <w:numId w:val="35"/>
-              </w:numPr>
-            </w:pPr>
-            <w:r>
-              <w:t>Knows if the file has been ingested into the system database</w:t>
-            </w:r>
-          </w:p>
-          <w:p>
-            <w:pPr>
-              <w:numPr>
-                <w:ilvl w:val="0"/>
-                <w:numId w:val="35"/>
-              </w:numPr>
-            </w:pPr>
-            <w:r>
-              <w:t>Knows if a user accepts the log file into the system in the event it’s invali</w:t>
-            </w:r>
-            <w:r>
-              <w:t>d</w:t>
-            </w:r>
-          </w:p>
-          <w:p>
-            <w:pPr>
-              <w:numPr>
-                <w:ilvl w:val="0"/>
-                <w:numId w:val="35"/>
-              </w:numPr>
-            </w:pPr>
-            <w:r>
-              <w:t>Can cleanse a PDF log file</w:t>
-            </w:r>
-          </w:p>
-          <w:p>
-            <w:pPr>
-              <w:numPr>
-                <w:ilvl w:val="0"/>
-                <w:numId w:val="35"/>
-              </w:numPr>
-            </w:pPr>
-            <w:r>
-              <w:t>Can validate a PDF image log file</w:t>
-            </w:r>
-          </w:p>
-          <w:p>
-            <w:pPr>
-              <w:numPr>
-                <w:ilvl w:val="0"/>
-                <w:numId w:val="35"/>
-              </w:numPr>
-            </w:pPr>
-            <w:r>
-              <w:t>Can ingest a PDF image log file</w:t>
+              <w:t>I</w:t>
+            </w:r>
+            <w:r>
+              <w:t>ngest a PDF image log file</w:t>
             </w:r>
           </w:p>
         </w:tc>
@@ -10910,6 +11147,9 @@
           <w:p>
             <w:pPr>
               <w:widowControl w:val="0"/>
+              <w:rPr>
+                <w:u w:val="single"/>
+              </w:rPr>
             </w:pPr>
             <w:r>
               <w:rPr>
@@ -10923,6 +11163,17 @@
                 <w:u w:val="single"/>
               </w:rPr>
               <w:t>:</w:t>
+            </w:r>
+          </w:p>
+          <w:p>
+            <w:pPr>
+              <w:widowControl w:val="0"/>
+            </w:pPr>
+            <w:r>
+              <w:t xml:space="preserve">1. </w:t>
+            </w:r>
+            <w:r>
+              <w:t>Responsibility 3 collaborates with Responsibility 1, 2 from the OCR Tool Interface class.</w:t>
             </w:r>
           </w:p>
         </w:tc>
@@ -10931,19 +11182,29 @@
     <w:p>
       <w:pPr>
         <w:pStyle w:val="Heading2"/>
-        <w:ind w:left="1440" w:hanging="720"/>
+        <w:numPr>
+          <w:ilvl w:val="0"/>
+          <w:numId w:val="0"/>
+        </w:numPr>
+        <w:ind w:left="720" w:hanging="360"/>
         <w:rPr>
           <w:b w:val="0"/>
           <w:sz w:val="20"/>
         </w:rPr>
       </w:pPr>
-      <w:bookmarkStart w:id="31" w:name="_heading=h.79vqwy7kr7is" w:colFirst="0" w:colLast="0"/>
-      <w:bookmarkEnd w:id="31"/>
+      <w:bookmarkStart w:id="30" w:name="_heading=h.79vqwy7kr7is" w:colFirst="0" w:colLast="0"/>
+      <w:bookmarkEnd w:id="30"/>
       <w:r>
         <w:rPr>
           <w:sz w:val="20"/>
         </w:rPr>
         <w:t>4.19</w:t>
+      </w:r>
+      <w:r>
+        <w:rPr>
+          <w:sz w:val="20"/>
+        </w:rPr>
+        <w:tab/>
       </w:r>
       <w:r>
         <w:rPr>
@@ -11107,7 +11368,15 @@
               </w:numPr>
             </w:pPr>
             <w:r>
-              <w:t>Knows a list of log entries ingested into the system.</w:t>
+              <w:t>Knows a list of</w:t>
+            </w:r>
+            <w:r>
+              <w:t xml:space="preserve"> searched log entries</w:t>
+            </w:r>
+            <w:bookmarkStart w:id="31" w:name="_GoBack"/>
+            <w:bookmarkEnd w:id="31"/>
+            <w:r>
+              <w:t>.</w:t>
             </w:r>
           </w:p>
           <w:p>
@@ -11118,7 +11387,10 @@
               </w:numPr>
             </w:pPr>
             <w:r>
-              <w:t>Can create a log entry</w:t>
+              <w:t>C</w:t>
+            </w:r>
+            <w:r>
+              <w:t>reate a log entry</w:t>
             </w:r>
           </w:p>
           <w:p>
@@ -11129,7 +11401,10 @@
               </w:numPr>
             </w:pPr>
             <w:r>
-              <w:t>Can delete an existing log entry</w:t>
+              <w:t>D</w:t>
+            </w:r>
+            <w:r>
+              <w:t>elete an existing log entry</w:t>
             </w:r>
           </w:p>
           <w:p>
@@ -11140,7 +11415,10 @@
               </w:numPr>
             </w:pPr>
             <w:r>
-              <w:t>Can store log entries in a system data store</w:t>
+              <w:t>S</w:t>
+            </w:r>
+            <w:r>
+              <w:t>tore log entries in a system data store</w:t>
             </w:r>
           </w:p>
           <w:p>
@@ -11151,7 +11429,10 @@
               </w:numPr>
             </w:pPr>
             <w:r>
-              <w:t>Can edit an existing log entry</w:t>
+              <w:t>E</w:t>
+            </w:r>
+            <w:r>
+              <w:t>dit an existing log entry</w:t>
             </w:r>
           </w:p>
           <w:p>
@@ -11162,7 +11443,10 @@
               </w:numPr>
             </w:pPr>
             <w:r>
-              <w:t>Can search system data store for log entries</w:t>
+              <w:t>S</w:t>
+            </w:r>
+            <w:r>
+              <w:t>earch system data store for log entries</w:t>
             </w:r>
           </w:p>
           <w:p>
@@ -11173,7 +11457,10 @@
               </w:numPr>
             </w:pPr>
             <w:r>
-              <w:t>Can sort log entries</w:t>
+              <w:t>S</w:t>
+            </w:r>
+            <w:r>
+              <w:t>ort log entries</w:t>
             </w:r>
           </w:p>
           <w:p>
@@ -11184,7 +11471,10 @@
               </w:numPr>
             </w:pPr>
             <w:r>
-              <w:t>Can associate a log entry to a vector</w:t>
+              <w:t>A</w:t>
+            </w:r>
+            <w:r>
+              <w:t>ssociate a log entry to a vector</w:t>
             </w:r>
           </w:p>
         </w:tc>
@@ -11239,10 +11529,7 @@
               </w:numPr>
             </w:pPr>
             <w:r>
-              <w:t>Responsibility 4 collaborates</w:t>
-            </w:r>
-            <w:r>
-              <w:t xml:space="preserve"> with Responsibility 5 from the Client Handler class</w:t>
+              <w:t>Responsibility 4 collaborates with Responsibility 5 from the Client Handler class</w:t>
             </w:r>
           </w:p>
           <w:p>
@@ -11262,7 +11549,11 @@
     <w:p>
       <w:pPr>
         <w:pStyle w:val="Heading2"/>
-        <w:ind w:left="1440" w:hanging="720"/>
+        <w:numPr>
+          <w:ilvl w:val="0"/>
+          <w:numId w:val="0"/>
+        </w:numPr>
+        <w:ind w:left="720" w:hanging="360"/>
         <w:rPr>
           <w:b w:val="0"/>
           <w:sz w:val="20"/>
@@ -11275,6 +11566,12 @@
           <w:sz w:val="20"/>
         </w:rPr>
         <w:t>4.20</w:t>
+      </w:r>
+      <w:r>
+        <w:rPr>
+          <w:sz w:val="20"/>
+        </w:rPr>
+        <w:tab/>
       </w:r>
       <w:r>
         <w:rPr>
@@ -11449,7 +11746,7 @@
               </w:numPr>
             </w:pPr>
             <w:r>
-              <w:t>Can create new icons</w:t>
+              <w:t>Create new icons</w:t>
             </w:r>
           </w:p>
           <w:p>
@@ -11460,7 +11757,10 @@
               </w:numPr>
             </w:pPr>
             <w:r>
-              <w:t>Can delete an existing icon</w:t>
+              <w:t>D</w:t>
+            </w:r>
+            <w:r>
+              <w:t>elete an existing icon</w:t>
             </w:r>
           </w:p>
           <w:p>
@@ -11471,7 +11771,10 @@
               </w:numPr>
             </w:pPr>
             <w:r>
-              <w:t>Can modify an existing icon</w:t>
+              <w:t>M</w:t>
+            </w:r>
+            <w:r>
+              <w:t>odify an existing icon</w:t>
             </w:r>
           </w:p>
           <w:p>
@@ -11482,7 +11785,11 @@
               </w:numPr>
             </w:pPr>
             <w:r>
-              <w:t>Can store icons in a system datastore</w:t>
+              <w:lastRenderedPageBreak/>
+              <w:t>S</w:t>
+            </w:r>
+            <w:r>
+              <w:t>tore icons in a system datastore</w:t>
             </w:r>
           </w:p>
           <w:p>
@@ -11493,7 +11800,10 @@
               </w:numPr>
             </w:pPr>
             <w:r>
-              <w:t>Can retrieve icons from a system datastore</w:t>
+              <w:t>R</w:t>
+            </w:r>
+            <w:r>
+              <w:t>etrieve icons from a system datastore</w:t>
             </w:r>
           </w:p>
         </w:tc>
@@ -11517,6 +11827,7 @@
                 <w:b/>
                 <w:u w:val="single"/>
               </w:rPr>
+              <w:lastRenderedPageBreak/>
               <w:t>Collaborations</w:t>
             </w:r>
             <w:r>
@@ -11556,10 +11867,8 @@
               </w:numPr>
             </w:pPr>
             <w:r>
-              <w:t>Responsibility 6 collabo</w:t>
-            </w:r>
-            <w:r>
-              <w:t>rates with Responsibility 6 from the Client Handler class</w:t>
+              <w:lastRenderedPageBreak/>
+              <w:t>Responsibility 6 collaborates with Responsibility 6 from the Client Handler class</w:t>
             </w:r>
           </w:p>
         </w:tc>
@@ -11568,7 +11877,11 @@
     <w:p>
       <w:pPr>
         <w:pStyle w:val="Heading2"/>
-        <w:ind w:left="1440" w:hanging="720"/>
+        <w:numPr>
+          <w:ilvl w:val="0"/>
+          <w:numId w:val="0"/>
+        </w:numPr>
+        <w:ind w:left="720" w:hanging="360"/>
         <w:rPr>
           <w:b w:val="0"/>
           <w:sz w:val="20"/>
@@ -11580,6 +11893,7 @@
         <w:rPr>
           <w:sz w:val="20"/>
         </w:rPr>
+        <w:lastRenderedPageBreak/>
         <w:t>4.21</w:t>
       </w:r>
       <w:r>
@@ -11587,6 +11901,17 @@
           <w:sz w:val="20"/>
         </w:rPr>
         <w:tab/>
+      </w:r>
+      <w:r>
+        <w:rPr>
+          <w:sz w:val="20"/>
+        </w:rPr>
+        <w:tab/>
+      </w:r>
+      <w:r>
+        <w:rPr>
+          <w:sz w:val="20"/>
+        </w:rPr>
         <w:t>Client Handler</w:t>
       </w:r>
     </w:p>
@@ -11780,7 +12105,10 @@
               </w:numPr>
             </w:pPr>
             <w:r>
-              <w:t>Can create a local network connection from the current machine to the server</w:t>
+              <w:t>C</w:t>
+            </w:r>
+            <w:r>
+              <w:t>reate a local network connection from the current machine to the server</w:t>
             </w:r>
           </w:p>
           <w:p>
@@ -11791,7 +12119,10 @@
               </w:numPr>
             </w:pPr>
             <w:r>
-              <w:t>Can process store data request</w:t>
+              <w:t>P</w:t>
+            </w:r>
+            <w:r>
+              <w:t>rocess store data request</w:t>
             </w:r>
           </w:p>
           <w:p>
@@ -11802,7 +12133,10 @@
               </w:numPr>
             </w:pPr>
             <w:r>
-              <w:t>Can process get data request from</w:t>
+              <w:t>P</w:t>
+            </w:r>
+            <w:r>
+              <w:t>rocess get data request from</w:t>
             </w:r>
           </w:p>
           <w:p>
@@ -11813,7 +12147,16 @@
               </w:numPr>
             </w:pPr>
             <w:r>
-              <w:t>Can send data to server</w:t>
+              <w:t>S</w:t>
+            </w:r>
+            <w:r>
+              <w:t xml:space="preserve">end </w:t>
+            </w:r>
+            <w:r>
+              <w:t xml:space="preserve">serialized </w:t>
+            </w:r>
+            <w:r>
+              <w:t>data to server</w:t>
             </w:r>
           </w:p>
           <w:p>
@@ -11824,7 +12167,16 @@
               </w:numPr>
             </w:pPr>
             <w:r>
-              <w:t>Can receive data from server</w:t>
+              <w:t>R</w:t>
+            </w:r>
+            <w:r>
+              <w:t xml:space="preserve">eceive </w:t>
+            </w:r>
+            <w:r>
+              <w:t xml:space="preserve">serialized </w:t>
+            </w:r>
+            <w:r>
+              <w:t>data from server</w:t>
             </w:r>
           </w:p>
         </w:tc>
@@ -11865,10 +12217,7 @@
               </w:numPr>
             </w:pPr>
             <w:r>
-              <w:t>Respon</w:t>
-            </w:r>
-            <w:r>
-              <w:t>sibility 5 collaborates with Responsibility 6 from the Server Handler class</w:t>
+              <w:t>Responsibility 5 collaborates with Responsibility 6 from the Server Handler class</w:t>
             </w:r>
           </w:p>
           <w:p>
@@ -11888,7 +12237,11 @@
     <w:p>
       <w:pPr>
         <w:pStyle w:val="Heading2"/>
-        <w:ind w:left="1440" w:hanging="720"/>
+        <w:numPr>
+          <w:ilvl w:val="0"/>
+          <w:numId w:val="0"/>
+        </w:numPr>
+        <w:ind w:left="720" w:hanging="360"/>
         <w:rPr>
           <w:b w:val="0"/>
           <w:sz w:val="20"/>
@@ -11901,6 +12254,12 @@
           <w:sz w:val="20"/>
         </w:rPr>
         <w:t>4.22</w:t>
+      </w:r>
+      <w:r>
+        <w:rPr>
+          <w:sz w:val="20"/>
+        </w:rPr>
+        <w:tab/>
       </w:r>
       <w:r>
         <w:rPr>
@@ -12086,7 +12445,10 @@
               </w:numPr>
             </w:pPr>
             <w:r>
-              <w:t>Can create a server port to accept connections</w:t>
+              <w:t>C</w:t>
+            </w:r>
+            <w:r>
+              <w:t>reate a server port to accept connections</w:t>
             </w:r>
           </w:p>
           <w:p>
@@ -12097,7 +12459,16 @@
               </w:numPr>
             </w:pPr>
             <w:r>
-              <w:t>Can send data to connected client machines</w:t>
+              <w:t>S</w:t>
+            </w:r>
+            <w:r>
+              <w:t xml:space="preserve">end </w:t>
+            </w:r>
+            <w:r>
+              <w:t xml:space="preserve">serialized </w:t>
+            </w:r>
+            <w:r>
+              <w:t>data to connected client machines</w:t>
             </w:r>
           </w:p>
           <w:p>
@@ -12108,7 +12479,16 @@
               </w:numPr>
             </w:pPr>
             <w:r>
-              <w:t>Can receive data from connected client machines</w:t>
+              <w:t>R</w:t>
+            </w:r>
+            <w:r>
+              <w:t xml:space="preserve">eceive </w:t>
+            </w:r>
+            <w:r>
+              <w:t xml:space="preserve">serialized </w:t>
+            </w:r>
+            <w:r>
+              <w:t>data from connected client machines</w:t>
             </w:r>
           </w:p>
           <w:p>
@@ -12119,7 +12499,16 @@
               </w:numPr>
             </w:pPr>
             <w:r>
-              <w:t>Can store received data to a system datastore</w:t>
+              <w:t>S</w:t>
+            </w:r>
+            <w:r>
+              <w:t xml:space="preserve">tore received </w:t>
+            </w:r>
+            <w:r>
+              <w:t xml:space="preserve">serialized </w:t>
+            </w:r>
+            <w:r>
+              <w:t>data to a system datastore</w:t>
             </w:r>
           </w:p>
           <w:p>
@@ -12130,10 +12519,16 @@
               </w:numPr>
             </w:pPr>
             <w:r>
-              <w:t xml:space="preserve">Can </w:t>
-            </w:r>
-            <w:r>
-              <w:t>retrieve data from a system datastore</w:t>
+              <w:t>R</w:t>
+            </w:r>
+            <w:r>
+              <w:t xml:space="preserve">etrieve </w:t>
+            </w:r>
+            <w:r>
+              <w:t xml:space="preserve">serialized </w:t>
+            </w:r>
+            <w:r>
+              <w:t>data from a system datastore</w:t>
             </w:r>
           </w:p>
         </w:tc>
@@ -12172,7 +12567,11 @@
     <w:p>
       <w:pPr>
         <w:pStyle w:val="Heading2"/>
-        <w:ind w:left="1440" w:hanging="720"/>
+        <w:numPr>
+          <w:ilvl w:val="0"/>
+          <w:numId w:val="0"/>
+        </w:numPr>
+        <w:ind w:left="720" w:hanging="360"/>
         <w:rPr>
           <w:b w:val="0"/>
           <w:sz w:val="20"/>
@@ -12185,6 +12584,12 @@
           <w:sz w:val="20"/>
         </w:rPr>
         <w:t>4.23</w:t>
+      </w:r>
+      <w:r>
+        <w:rPr>
+          <w:sz w:val="20"/>
+        </w:rPr>
+        <w:tab/>
       </w:r>
       <w:r>
         <w:rPr>
@@ -12279,6 +12684,7 @@
               <w:rPr>
                 <w:b/>
               </w:rPr>
+              <w:lastRenderedPageBreak/>
               <w:t>Superclass</w:t>
             </w:r>
             <w:r>
@@ -12348,7 +12754,10 @@
               </w:numPr>
             </w:pPr>
             <w:r>
-              <w:t>Can display event configuration information</w:t>
+              <w:t>D</w:t>
+            </w:r>
+            <w:r>
+              <w:t>isplay event configuration information</w:t>
             </w:r>
           </w:p>
           <w:p>
@@ -12359,7 +12768,10 @@
               </w:numPr>
             </w:pPr>
             <w:r>
-              <w:t>Can modify the information in an event configuration</w:t>
+              <w:t>M</w:t>
+            </w:r>
+            <w:r>
+              <w:t>odify the information in an event configuration</w:t>
             </w:r>
           </w:p>
         </w:tc>
@@ -12412,7 +12824,11 @@
     <w:p>
       <w:pPr>
         <w:pStyle w:val="Heading2"/>
-        <w:ind w:left="1440" w:hanging="720"/>
+        <w:numPr>
+          <w:ilvl w:val="0"/>
+          <w:numId w:val="0"/>
+        </w:numPr>
+        <w:ind w:left="720" w:hanging="360"/>
         <w:rPr>
           <w:b w:val="0"/>
           <w:sz w:val="20"/>
@@ -12431,6 +12847,17 @@
           <w:sz w:val="20"/>
         </w:rPr>
         <w:tab/>
+      </w:r>
+      <w:r>
+        <w:rPr>
+          <w:sz w:val="20"/>
+        </w:rPr>
+        <w:tab/>
+      </w:r>
+      <w:r>
+        <w:rPr>
+          <w:sz w:val="20"/>
+        </w:rPr>
         <w:t>Vector Configuration</w:t>
       </w:r>
     </w:p>
@@ -12588,7 +13015,10 @@
               </w:numPr>
             </w:pPr>
             <w:r>
-              <w:t>Can display Vector Manager information</w:t>
+              <w:t>D</w:t>
+            </w:r>
+            <w:r>
+              <w:t>isplay Vector Manager information</w:t>
             </w:r>
           </w:p>
           <w:p>
@@ -12599,7 +13029,10 @@
               </w:numPr>
             </w:pPr>
             <w:r>
-              <w:t>Can modify Vector Manager information</w:t>
+              <w:t>M</w:t>
+            </w:r>
+            <w:r>
+              <w:t>odify Vector Manager information</w:t>
             </w:r>
           </w:p>
         </w:tc>
@@ -12652,7 +13085,11 @@
     <w:p>
       <w:pPr>
         <w:pStyle w:val="Heading2"/>
-        <w:ind w:left="1440" w:hanging="720"/>
+        <w:numPr>
+          <w:ilvl w:val="0"/>
+          <w:numId w:val="0"/>
+        </w:numPr>
+        <w:ind w:left="720" w:hanging="360"/>
         <w:rPr>
           <w:b w:val="0"/>
           <w:sz w:val="20"/>
@@ -12665,6 +13102,12 @@
           <w:sz w:val="20"/>
         </w:rPr>
         <w:t>4.25</w:t>
+      </w:r>
+      <w:r>
+        <w:rPr>
+          <w:sz w:val="20"/>
+        </w:rPr>
+        <w:tab/>
       </w:r>
       <w:r>
         <w:rPr>
@@ -12828,7 +13271,10 @@
               </w:numPr>
             </w:pPr>
             <w:r>
-              <w:t>Can display Log File Manager information</w:t>
+              <w:t>D</w:t>
+            </w:r>
+            <w:r>
+              <w:t>isplay Log File Manager information</w:t>
             </w:r>
           </w:p>
           <w:p>
@@ -12839,7 +13285,10 @@
               </w:numPr>
             </w:pPr>
             <w:r>
-              <w:t>Can display Enforcement Action Report Manager Information</w:t>
+              <w:t>Di</w:t>
+            </w:r>
+            <w:r>
+              <w:t>splay Enforcement Action Report Manager Information</w:t>
             </w:r>
           </w:p>
           <w:p>
@@ -12850,7 +13299,10 @@
               </w:numPr>
             </w:pPr>
             <w:r>
-              <w:t>Can modify Enforcement Action Report Manager information</w:t>
+              <w:t>M</w:t>
+            </w:r>
+            <w:r>
+              <w:t>odify Enforcement Action Report Manager information</w:t>
             </w:r>
           </w:p>
           <w:p>
@@ -12861,7 +13313,10 @@
               </w:numPr>
             </w:pPr>
             <w:r>
-              <w:t>Can modify Log File Manager Information</w:t>
+              <w:t>M</w:t>
+            </w:r>
+            <w:r>
+              <w:t>odify Log File Manager Information</w:t>
             </w:r>
           </w:p>
         </w:tc>
@@ -12925,7 +13380,11 @@
     <w:p>
       <w:pPr>
         <w:pStyle w:val="Heading2"/>
-        <w:ind w:left="1440" w:hanging="720"/>
+        <w:numPr>
+          <w:ilvl w:val="0"/>
+          <w:numId w:val="0"/>
+        </w:numPr>
+        <w:ind w:left="720" w:hanging="360"/>
         <w:rPr>
           <w:b w:val="0"/>
           <w:sz w:val="20"/>
@@ -12938,6 +13397,12 @@
           <w:sz w:val="20"/>
         </w:rPr>
         <w:t>4.26</w:t>
+      </w:r>
+      <w:r>
+        <w:rPr>
+          <w:sz w:val="20"/>
+        </w:rPr>
+        <w:tab/>
       </w:r>
       <w:r>
         <w:rPr>
@@ -13101,7 +13566,10 @@
               </w:numPr>
             </w:pPr>
             <w:r>
-              <w:t>Can display Log Entry Manager information</w:t>
+              <w:t>D</w:t>
+            </w:r>
+            <w:r>
+              <w:t>isplay Log Entry Manager information</w:t>
             </w:r>
           </w:p>
           <w:p>
@@ -13112,7 +13580,10 @@
               </w:numPr>
             </w:pPr>
             <w:r>
-              <w:t>Can modify Log Entry manager information</w:t>
+              <w:t>M</w:t>
+            </w:r>
+            <w:r>
+              <w:t>odify Log Entry manager information</w:t>
             </w:r>
           </w:p>
         </w:tc>
@@ -13156,7 +13627,13 @@
               </w:numPr>
             </w:pPr>
             <w:r>
-              <w:t>Responsibility 1 collaborates with Responsibility 1 from the Log Entry Manager class</w:t>
+              <w:t>Responsibility 1 collaborates with Responsibility 1</w:t>
+            </w:r>
+            <w:r>
+              <w:t>, 6</w:t>
+            </w:r>
+            <w:r>
+              <w:t xml:space="preserve"> from the Log Entry Manager class</w:t>
             </w:r>
           </w:p>
         </w:tc>
@@ -13165,7 +13642,11 @@
     <w:p>
       <w:pPr>
         <w:pStyle w:val="Heading2"/>
-        <w:ind w:left="1440" w:hanging="720"/>
+        <w:numPr>
+          <w:ilvl w:val="0"/>
+          <w:numId w:val="0"/>
+        </w:numPr>
+        <w:ind w:left="720" w:hanging="360"/>
         <w:rPr>
           <w:b w:val="0"/>
           <w:sz w:val="20"/>
@@ -13177,6 +13658,7 @@
         <w:rPr>
           <w:sz w:val="20"/>
         </w:rPr>
+        <w:lastRenderedPageBreak/>
         <w:t>4.27</w:t>
       </w:r>
       <w:r>
@@ -13184,6 +13666,17 @@
           <w:sz w:val="20"/>
         </w:rPr>
         <w:tab/>
+      </w:r>
+      <w:r>
+        <w:rPr>
+          <w:sz w:val="20"/>
+        </w:rPr>
+        <w:tab/>
+      </w:r>
+      <w:r>
+        <w:rPr>
+          <w:sz w:val="20"/>
+        </w:rPr>
         <w:t>Vector Db Configuration</w:t>
       </w:r>
     </w:p>
@@ -13341,7 +13834,10 @@
               </w:numPr>
             </w:pPr>
             <w:r>
-              <w:t>Can display vector database information</w:t>
+              <w:t>D</w:t>
+            </w:r>
+            <w:r>
+              <w:t>isplay vector database information</w:t>
             </w:r>
           </w:p>
           <w:p>
@@ -13352,7 +13848,10 @@
               </w:numPr>
             </w:pPr>
             <w:r>
-              <w:t>Can modify vector database information</w:t>
+              <w:t>M</w:t>
+            </w:r>
+            <w:r>
+              <w:t>odify vector database information</w:t>
             </w:r>
           </w:p>
         </w:tc>
@@ -13405,7 +13904,11 @@
     <w:p>
       <w:pPr>
         <w:pStyle w:val="Heading2"/>
-        <w:ind w:left="1440" w:hanging="720"/>
+        <w:numPr>
+          <w:ilvl w:val="0"/>
+          <w:numId w:val="0"/>
+        </w:numPr>
+        <w:ind w:left="720" w:hanging="360"/>
         <w:rPr>
           <w:b w:val="0"/>
           <w:sz w:val="20"/>
@@ -13418,6 +13921,12 @@
           <w:sz w:val="20"/>
         </w:rPr>
         <w:t>4.28</w:t>
+      </w:r>
+      <w:r>
+        <w:rPr>
+          <w:sz w:val="20"/>
+        </w:rPr>
+        <w:tab/>
       </w:r>
       <w:r>
         <w:rPr>
@@ -13575,7 +14084,10 @@
               </w:numPr>
             </w:pPr>
             <w:r>
-              <w:t>Can display Graph information</w:t>
+              <w:t>D</w:t>
+            </w:r>
+            <w:r>
+              <w:t>isplay Graph information</w:t>
             </w:r>
           </w:p>
           <w:p>
@@ -13586,7 +14098,10 @@
               </w:numPr>
             </w:pPr>
             <w:r>
-              <w:t>Can modify Graph information</w:t>
+              <w:t>M</w:t>
+            </w:r>
+            <w:r>
+              <w:t>odify Graph information</w:t>
             </w:r>
           </w:p>
         </w:tc>
@@ -13639,7 +14154,11 @@
     <w:p>
       <w:pPr>
         <w:pStyle w:val="Heading2"/>
-        <w:ind w:left="1440" w:hanging="720"/>
+        <w:numPr>
+          <w:ilvl w:val="0"/>
+          <w:numId w:val="0"/>
+        </w:numPr>
+        <w:ind w:left="720" w:hanging="360"/>
         <w:rPr>
           <w:b w:val="0"/>
           <w:sz w:val="20"/>
@@ -13652,6 +14171,12 @@
           <w:sz w:val="20"/>
         </w:rPr>
         <w:t>4.29</w:t>
+      </w:r>
+      <w:r>
+        <w:rPr>
+          <w:sz w:val="20"/>
+        </w:rPr>
+        <w:tab/>
       </w:r>
       <w:r>
         <w:rPr>
@@ -13815,7 +14340,10 @@
               </w:numPr>
             </w:pPr>
             <w:r>
-              <w:t>Can display Icon Manager information</w:t>
+              <w:t>D</w:t>
+            </w:r>
+            <w:r>
+              <w:t>isplay Icon Manager information</w:t>
             </w:r>
           </w:p>
           <w:p>
@@ -13826,7 +14354,10 @@
               </w:numPr>
             </w:pPr>
             <w:r>
-              <w:t>Can modify Icon Manager information</w:t>
+              <w:t>M</w:t>
+            </w:r>
+            <w:r>
+              <w:t>odify Icon Manager information</w:t>
             </w:r>
           </w:p>
         </w:tc>
@@ -13880,7 +14411,11 @@
     <w:p>
       <w:pPr>
         <w:pStyle w:val="Heading2"/>
-        <w:ind w:left="1440" w:hanging="720"/>
+        <w:numPr>
+          <w:ilvl w:val="0"/>
+          <w:numId w:val="0"/>
+        </w:numPr>
+        <w:ind w:left="720" w:hanging="360"/>
         <w:rPr>
           <w:b w:val="0"/>
           <w:sz w:val="20"/>
@@ -13899,6 +14434,17 @@
           <w:sz w:val="20"/>
         </w:rPr>
         <w:tab/>
+      </w:r>
+      <w:r>
+        <w:rPr>
+          <w:sz w:val="20"/>
+        </w:rPr>
+        <w:tab/>
+      </w:r>
+      <w:r>
+        <w:rPr>
+          <w:sz w:val="20"/>
+        </w:rPr>
         <w:t>Vector Table Configuration</w:t>
       </w:r>
     </w:p>
@@ -14056,7 +14602,10 @@
               </w:numPr>
             </w:pPr>
             <w:r>
-              <w:t>Can display Vector Information</w:t>
+              <w:t>D</w:t>
+            </w:r>
+            <w:r>
+              <w:t>isplay Vector Information</w:t>
             </w:r>
           </w:p>
           <w:p>
@@ -14067,7 +14616,10 @@
               </w:numPr>
             </w:pPr>
             <w:r>
-              <w:t>Can modify Vector Information</w:t>
+              <w:t>M</w:t>
+            </w:r>
+            <w:r>
+              <w:t>odify Vector Information</w:t>
             </w:r>
           </w:p>
         </w:tc>
@@ -14114,6 +14666,805 @@
               <w:t>Responsibility 1 collaborates with Responsibilities 1, 2, 3, 4, 8 from the Vector class</w:t>
             </w:r>
           </w:p>
+        </w:tc>
+      </w:tr>
+    </w:tbl>
+    <w:p/>
+    <w:p>
+      <w:pPr>
+        <w:pStyle w:val="Heading2"/>
+        <w:numPr>
+          <w:ilvl w:val="0"/>
+          <w:numId w:val="0"/>
+        </w:numPr>
+        <w:ind w:left="720" w:hanging="360"/>
+        <w:rPr>
+          <w:b w:val="0"/>
+          <w:sz w:val="20"/>
+        </w:rPr>
+      </w:pPr>
+      <w:r>
+        <w:rPr>
+          <w:sz w:val="20"/>
+        </w:rPr>
+        <w:lastRenderedPageBreak/>
+        <w:t>4.31</w:t>
+      </w:r>
+      <w:r>
+        <w:rPr>
+          <w:sz w:val="20"/>
+        </w:rPr>
+        <w:tab/>
+      </w:r>
+      <w:r>
+        <w:rPr>
+          <w:sz w:val="20"/>
+        </w:rPr>
+        <w:tab/>
+        <w:t>Splunk Interface</w:t>
+      </w:r>
+    </w:p>
+    <w:tbl>
+      <w:tblPr>
+        <w:tblStyle w:val="afe"/>
+        <w:tblW w:w="9000" w:type="dxa"/>
+        <w:tblBorders>
+          <w:top w:val="single" w:sz="8" w:space="0" w:color="000000"/>
+          <w:left w:val="single" w:sz="8" w:space="0" w:color="000000"/>
+          <w:bottom w:val="single" w:sz="8" w:space="0" w:color="000000"/>
+          <w:right w:val="single" w:sz="8" w:space="0" w:color="000000"/>
+          <w:insideH w:val="single" w:sz="8" w:space="0" w:color="000000"/>
+          <w:insideV w:val="single" w:sz="8" w:space="0" w:color="000000"/>
+        </w:tblBorders>
+        <w:tblLayout w:type="fixed"/>
+        <w:tblLook w:val="0600" w:firstRow="0" w:lastRow="0" w:firstColumn="0" w:lastColumn="0" w:noHBand="1" w:noVBand="1"/>
+      </w:tblPr>
+      <w:tblGrid>
+        <w:gridCol w:w="3525"/>
+        <w:gridCol w:w="5475"/>
+      </w:tblGrid>
+      <w:tr>
+        <w:trPr>
+          <w:trHeight w:val="420"/>
+        </w:trPr>
+        <w:tc>
+          <w:tcPr>
+            <w:tcW w:w="9000" w:type="dxa"/>
+            <w:gridSpan w:val="2"/>
+            <w:shd w:val="clear" w:color="auto" w:fill="999999"/>
+            <w:tcMar>
+              <w:top w:w="100" w:type="dxa"/>
+              <w:left w:w="100" w:type="dxa"/>
+              <w:bottom w:w="100" w:type="dxa"/>
+              <w:right w:w="100" w:type="dxa"/>
+            </w:tcMar>
+          </w:tcPr>
+          <w:p>
+            <w:pPr>
+              <w:widowControl w:val="0"/>
+              <w:jc w:val="center"/>
+              <w:rPr>
+                <w:color w:val="FFFFFF"/>
+              </w:rPr>
+            </w:pPr>
+            <w:r>
+              <w:rPr>
+                <w:b/>
+                <w:color w:val="FFFFFF"/>
+              </w:rPr>
+              <w:t xml:space="preserve">Class Name: </w:t>
+            </w:r>
+            <w:r>
+              <w:rPr>
+                <w:color w:val="FFFFFF"/>
+              </w:rPr>
+              <w:t>Splunk Interface</w:t>
+            </w:r>
+          </w:p>
+        </w:tc>
+      </w:tr>
+      <w:tr>
+        <w:trPr>
+          <w:trHeight w:val="420"/>
+        </w:trPr>
+        <w:tc>
+          <w:tcPr>
+            <w:tcW w:w="9000" w:type="dxa"/>
+            <w:gridSpan w:val="2"/>
+            <w:shd w:val="clear" w:color="auto" w:fill="auto"/>
+            <w:tcMar>
+              <w:top w:w="100" w:type="dxa"/>
+              <w:left w:w="100" w:type="dxa"/>
+              <w:bottom w:w="100" w:type="dxa"/>
+              <w:right w:w="100" w:type="dxa"/>
+            </w:tcMar>
+          </w:tcPr>
+          <w:p>
+            <w:pPr>
+              <w:widowControl w:val="0"/>
+              <w:spacing w:line="276" w:lineRule="auto"/>
+              <w:jc w:val="center"/>
+            </w:pPr>
+            <w:r>
+              <w:rPr>
+                <w:b/>
+              </w:rPr>
+              <w:t>Superclass</w:t>
+            </w:r>
+            <w:r>
+              <w:t xml:space="preserve">: N/A          </w:t>
+            </w:r>
+            <w:r>
+              <w:rPr>
+                <w:b/>
+              </w:rPr>
+              <w:t>Subclass</w:t>
+            </w:r>
+            <w:r>
+              <w:t>: N/A</w:t>
+            </w:r>
+          </w:p>
+          <w:p>
+            <w:r>
+              <w:rPr>
+                <w:b/>
+              </w:rPr>
+              <w:t>Description</w:t>
+            </w:r>
+            <w:r>
+              <w:t xml:space="preserve">: </w:t>
+            </w:r>
+            <w:r>
+              <w:t>Coordinate with Splunk to ingest log entries.</w:t>
+            </w:r>
+          </w:p>
+        </w:tc>
+      </w:tr>
+      <w:tr>
+        <w:trPr>
+          <w:trHeight w:val="483"/>
+        </w:trPr>
+        <w:tc>
+          <w:tcPr>
+            <w:tcW w:w="3525" w:type="dxa"/>
+            <w:shd w:val="clear" w:color="auto" w:fill="auto"/>
+            <w:tcMar>
+              <w:top w:w="100" w:type="dxa"/>
+              <w:left w:w="100" w:type="dxa"/>
+              <w:bottom w:w="100" w:type="dxa"/>
+              <w:right w:w="100" w:type="dxa"/>
+            </w:tcMar>
+          </w:tcPr>
+          <w:p>
+            <w:pPr>
+              <w:widowControl w:val="0"/>
+              <w:rPr>
+                <w:u w:val="single"/>
+              </w:rPr>
+            </w:pPr>
+            <w:r>
+              <w:rPr>
+                <w:b/>
+                <w:u w:val="single"/>
+              </w:rPr>
+              <w:t>Responsibilities</w:t>
+            </w:r>
+            <w:r>
+              <w:rPr>
+                <w:u w:val="single"/>
+              </w:rPr>
+              <w:t>:</w:t>
+            </w:r>
+          </w:p>
+          <w:p>
+            <w:pPr>
+              <w:widowControl w:val="0"/>
+            </w:pPr>
+            <w:r>
+              <w:t>1. Send log files to Splunk for ingestion</w:t>
+            </w:r>
+          </w:p>
+          <w:p>
+            <w:pPr>
+              <w:widowControl w:val="0"/>
+            </w:pPr>
+            <w:r>
+              <w:t>2. Retrieve ingested log entries from Splunk.</w:t>
+            </w:r>
+          </w:p>
+        </w:tc>
+        <w:tc>
+          <w:tcPr>
+            <w:tcW w:w="5475" w:type="dxa"/>
+            <w:shd w:val="clear" w:color="auto" w:fill="auto"/>
+            <w:tcMar>
+              <w:top w:w="100" w:type="dxa"/>
+              <w:left w:w="100" w:type="dxa"/>
+              <w:bottom w:w="100" w:type="dxa"/>
+              <w:right w:w="100" w:type="dxa"/>
+            </w:tcMar>
+          </w:tcPr>
+          <w:p>
+            <w:pPr>
+              <w:widowControl w:val="0"/>
+              <w:rPr>
+                <w:u w:val="single"/>
+              </w:rPr>
+            </w:pPr>
+            <w:r>
+              <w:rPr>
+                <w:b/>
+                <w:u w:val="single"/>
+              </w:rPr>
+              <w:t>Collaborations</w:t>
+            </w:r>
+            <w:r>
+              <w:rPr>
+                <w:u w:val="single"/>
+              </w:rPr>
+              <w:t>:</w:t>
+            </w:r>
+          </w:p>
+          <w:p/>
+        </w:tc>
+      </w:tr>
+    </w:tbl>
+    <w:p>
+      <w:pPr>
+        <w:pStyle w:val="Heading2"/>
+        <w:numPr>
+          <w:ilvl w:val="0"/>
+          <w:numId w:val="0"/>
+        </w:numPr>
+        <w:ind w:left="720" w:hanging="360"/>
+        <w:rPr>
+          <w:b w:val="0"/>
+          <w:sz w:val="20"/>
+        </w:rPr>
+      </w:pPr>
+      <w:r>
+        <w:rPr>
+          <w:sz w:val="20"/>
+        </w:rPr>
+        <w:t>4.3</w:t>
+      </w:r>
+      <w:r>
+        <w:rPr>
+          <w:sz w:val="20"/>
+        </w:rPr>
+        <w:t>2</w:t>
+      </w:r>
+      <w:r>
+        <w:rPr>
+          <w:sz w:val="20"/>
+        </w:rPr>
+        <w:tab/>
+      </w:r>
+      <w:r>
+        <w:rPr>
+          <w:sz w:val="20"/>
+        </w:rPr>
+        <w:t>`</w:t>
+      </w:r>
+      <w:r>
+        <w:rPr>
+          <w:sz w:val="20"/>
+        </w:rPr>
+        <w:tab/>
+        <w:t>OCR Tool Interface</w:t>
+      </w:r>
+    </w:p>
+    <w:tbl>
+      <w:tblPr>
+        <w:tblStyle w:val="afe"/>
+        <w:tblW w:w="9000" w:type="dxa"/>
+        <w:tblBorders>
+          <w:top w:val="single" w:sz="8" w:space="0" w:color="000000"/>
+          <w:left w:val="single" w:sz="8" w:space="0" w:color="000000"/>
+          <w:bottom w:val="single" w:sz="8" w:space="0" w:color="000000"/>
+          <w:right w:val="single" w:sz="8" w:space="0" w:color="000000"/>
+          <w:insideH w:val="single" w:sz="8" w:space="0" w:color="000000"/>
+          <w:insideV w:val="single" w:sz="8" w:space="0" w:color="000000"/>
+        </w:tblBorders>
+        <w:tblLayout w:type="fixed"/>
+        <w:tblLook w:val="0600" w:firstRow="0" w:lastRow="0" w:firstColumn="0" w:lastColumn="0" w:noHBand="1" w:noVBand="1"/>
+      </w:tblPr>
+      <w:tblGrid>
+        <w:gridCol w:w="3525"/>
+        <w:gridCol w:w="5475"/>
+      </w:tblGrid>
+      <w:tr>
+        <w:trPr>
+          <w:trHeight w:val="420"/>
+        </w:trPr>
+        <w:tc>
+          <w:tcPr>
+            <w:tcW w:w="9000" w:type="dxa"/>
+            <w:gridSpan w:val="2"/>
+            <w:shd w:val="clear" w:color="auto" w:fill="999999"/>
+            <w:tcMar>
+              <w:top w:w="100" w:type="dxa"/>
+              <w:left w:w="100" w:type="dxa"/>
+              <w:bottom w:w="100" w:type="dxa"/>
+              <w:right w:w="100" w:type="dxa"/>
+            </w:tcMar>
+          </w:tcPr>
+          <w:p>
+            <w:pPr>
+              <w:widowControl w:val="0"/>
+              <w:jc w:val="center"/>
+              <w:rPr>
+                <w:color w:val="FFFFFF"/>
+              </w:rPr>
+            </w:pPr>
+            <w:r>
+              <w:rPr>
+                <w:b/>
+                <w:color w:val="FFFFFF"/>
+              </w:rPr>
+              <w:t xml:space="preserve">Class Name: </w:t>
+            </w:r>
+            <w:r>
+              <w:rPr>
+                <w:color w:val="FFFFFF"/>
+              </w:rPr>
+              <w:t>OCR Tool Interface</w:t>
+            </w:r>
+          </w:p>
+        </w:tc>
+      </w:tr>
+      <w:tr>
+        <w:trPr>
+          <w:trHeight w:val="420"/>
+        </w:trPr>
+        <w:tc>
+          <w:tcPr>
+            <w:tcW w:w="9000" w:type="dxa"/>
+            <w:gridSpan w:val="2"/>
+            <w:shd w:val="clear" w:color="auto" w:fill="auto"/>
+            <w:tcMar>
+              <w:top w:w="100" w:type="dxa"/>
+              <w:left w:w="100" w:type="dxa"/>
+              <w:bottom w:w="100" w:type="dxa"/>
+              <w:right w:w="100" w:type="dxa"/>
+            </w:tcMar>
+          </w:tcPr>
+          <w:p>
+            <w:pPr>
+              <w:widowControl w:val="0"/>
+              <w:spacing w:line="276" w:lineRule="auto"/>
+              <w:jc w:val="center"/>
+            </w:pPr>
+            <w:r>
+              <w:rPr>
+                <w:b/>
+              </w:rPr>
+              <w:t>Superclass</w:t>
+            </w:r>
+            <w:r>
+              <w:t xml:space="preserve">: N/A          </w:t>
+            </w:r>
+            <w:r>
+              <w:rPr>
+                <w:b/>
+              </w:rPr>
+              <w:t>Subclass</w:t>
+            </w:r>
+            <w:r>
+              <w:t>: N/A</w:t>
+            </w:r>
+          </w:p>
+          <w:p>
+            <w:r>
+              <w:rPr>
+                <w:b/>
+              </w:rPr>
+              <w:t>Description</w:t>
+            </w:r>
+            <w:r>
+              <w:t xml:space="preserve">: Coordinate with </w:t>
+            </w:r>
+            <w:r>
+              <w:t>the OCR tool</w:t>
+            </w:r>
+            <w:r>
+              <w:t xml:space="preserve"> to ingest log entries.</w:t>
+            </w:r>
+          </w:p>
+        </w:tc>
+      </w:tr>
+      <w:tr>
+        <w:trPr>
+          <w:trHeight w:val="483"/>
+        </w:trPr>
+        <w:tc>
+          <w:tcPr>
+            <w:tcW w:w="3525" w:type="dxa"/>
+            <w:shd w:val="clear" w:color="auto" w:fill="auto"/>
+            <w:tcMar>
+              <w:top w:w="100" w:type="dxa"/>
+              <w:left w:w="100" w:type="dxa"/>
+              <w:bottom w:w="100" w:type="dxa"/>
+              <w:right w:w="100" w:type="dxa"/>
+            </w:tcMar>
+          </w:tcPr>
+          <w:p>
+            <w:pPr>
+              <w:widowControl w:val="0"/>
+              <w:rPr>
+                <w:u w:val="single"/>
+              </w:rPr>
+            </w:pPr>
+            <w:r>
+              <w:rPr>
+                <w:b/>
+                <w:u w:val="single"/>
+              </w:rPr>
+              <w:t>Responsibilities</w:t>
+            </w:r>
+            <w:r>
+              <w:rPr>
+                <w:u w:val="single"/>
+              </w:rPr>
+              <w:t>:</w:t>
+            </w:r>
+          </w:p>
+          <w:p>
+            <w:pPr>
+              <w:widowControl w:val="0"/>
+            </w:pPr>
+            <w:r>
+              <w:t xml:space="preserve">1. Send log files to </w:t>
+            </w:r>
+            <w:r>
+              <w:t>the OCR tool</w:t>
+            </w:r>
+            <w:r>
+              <w:t xml:space="preserve"> for ingestion</w:t>
+            </w:r>
+          </w:p>
+          <w:p>
+            <w:pPr>
+              <w:widowControl w:val="0"/>
+            </w:pPr>
+            <w:r>
+              <w:t>2. Retrieve ingested log entries f</w:t>
+            </w:r>
+            <w:r>
+              <w:t>ro</w:t>
+            </w:r>
+            <w:r>
+              <w:t>m</w:t>
+            </w:r>
+            <w:r>
+              <w:t xml:space="preserve"> the</w:t>
+            </w:r>
+            <w:r>
+              <w:t xml:space="preserve"> </w:t>
+            </w:r>
+            <w:r>
+              <w:t>OCR tool</w:t>
+            </w:r>
+            <w:r>
+              <w:t>.</w:t>
+            </w:r>
+          </w:p>
+        </w:tc>
+        <w:tc>
+          <w:tcPr>
+            <w:tcW w:w="5475" w:type="dxa"/>
+            <w:shd w:val="clear" w:color="auto" w:fill="auto"/>
+            <w:tcMar>
+              <w:top w:w="100" w:type="dxa"/>
+              <w:left w:w="100" w:type="dxa"/>
+              <w:bottom w:w="100" w:type="dxa"/>
+              <w:right w:w="100" w:type="dxa"/>
+            </w:tcMar>
+          </w:tcPr>
+          <w:p>
+            <w:pPr>
+              <w:widowControl w:val="0"/>
+              <w:rPr>
+                <w:u w:val="single"/>
+              </w:rPr>
+            </w:pPr>
+            <w:r>
+              <w:rPr>
+                <w:b/>
+                <w:u w:val="single"/>
+              </w:rPr>
+              <w:t>Collaborations</w:t>
+            </w:r>
+            <w:r>
+              <w:rPr>
+                <w:u w:val="single"/>
+              </w:rPr>
+              <w:t>:</w:t>
+            </w:r>
+          </w:p>
+          <w:p/>
+        </w:tc>
+      </w:tr>
+    </w:tbl>
+    <w:p>
+      <w:pPr>
+        <w:pStyle w:val="Heading2"/>
+        <w:numPr>
+          <w:ilvl w:val="0"/>
+          <w:numId w:val="0"/>
+        </w:numPr>
+        <w:ind w:left="720" w:hanging="360"/>
+        <w:rPr>
+          <w:b w:val="0"/>
+          <w:sz w:val="20"/>
+        </w:rPr>
+      </w:pPr>
+      <w:r>
+        <w:rPr>
+          <w:sz w:val="20"/>
+        </w:rPr>
+        <w:t>4</w:t>
+      </w:r>
+      <w:r>
+        <w:rPr>
+          <w:sz w:val="20"/>
+        </w:rPr>
+        <w:t>.3</w:t>
+      </w:r>
+      <w:r>
+        <w:rPr>
+          <w:sz w:val="20"/>
+        </w:rPr>
+        <w:t>3</w:t>
+      </w:r>
+      <w:r>
+        <w:rPr>
+          <w:sz w:val="20"/>
+        </w:rPr>
+        <w:t>`</w:t>
+      </w:r>
+      <w:r>
+        <w:rPr>
+          <w:sz w:val="20"/>
+        </w:rPr>
+        <w:tab/>
+      </w:r>
+      <w:r>
+        <w:rPr>
+          <w:sz w:val="20"/>
+        </w:rPr>
+        <w:t>Transcription</w:t>
+      </w:r>
+      <w:r>
+        <w:rPr>
+          <w:sz w:val="20"/>
+        </w:rPr>
+        <w:t xml:space="preserve"> Tool Interface</w:t>
+      </w:r>
+    </w:p>
+    <w:tbl>
+      <w:tblPr>
+        <w:tblStyle w:val="afe"/>
+        <w:tblW w:w="9000" w:type="dxa"/>
+        <w:tblBorders>
+          <w:top w:val="single" w:sz="8" w:space="0" w:color="000000"/>
+          <w:left w:val="single" w:sz="8" w:space="0" w:color="000000"/>
+          <w:bottom w:val="single" w:sz="8" w:space="0" w:color="000000"/>
+          <w:right w:val="single" w:sz="8" w:space="0" w:color="000000"/>
+          <w:insideH w:val="single" w:sz="8" w:space="0" w:color="000000"/>
+          <w:insideV w:val="single" w:sz="8" w:space="0" w:color="000000"/>
+        </w:tblBorders>
+        <w:tblLayout w:type="fixed"/>
+        <w:tblLook w:val="0600" w:firstRow="0" w:lastRow="0" w:firstColumn="0" w:lastColumn="0" w:noHBand="1" w:noVBand="1"/>
+      </w:tblPr>
+      <w:tblGrid>
+        <w:gridCol w:w="3525"/>
+        <w:gridCol w:w="5475"/>
+      </w:tblGrid>
+      <w:tr>
+        <w:trPr>
+          <w:trHeight w:val="420"/>
+        </w:trPr>
+        <w:tc>
+          <w:tcPr>
+            <w:tcW w:w="9000" w:type="dxa"/>
+            <w:gridSpan w:val="2"/>
+            <w:shd w:val="clear" w:color="auto" w:fill="999999"/>
+            <w:tcMar>
+              <w:top w:w="100" w:type="dxa"/>
+              <w:left w:w="100" w:type="dxa"/>
+              <w:bottom w:w="100" w:type="dxa"/>
+              <w:right w:w="100" w:type="dxa"/>
+            </w:tcMar>
+          </w:tcPr>
+          <w:p>
+            <w:pPr>
+              <w:widowControl w:val="0"/>
+              <w:jc w:val="center"/>
+              <w:rPr>
+                <w:color w:val="FFFFFF"/>
+              </w:rPr>
+            </w:pPr>
+            <w:r>
+              <w:rPr>
+                <w:b/>
+                <w:color w:val="FFFFFF"/>
+              </w:rPr>
+              <w:t xml:space="preserve">Class Name: </w:t>
+            </w:r>
+            <w:r>
+              <w:rPr>
+                <w:color w:val="FFFFFF"/>
+              </w:rPr>
+              <w:t>Transcription</w:t>
+            </w:r>
+            <w:r>
+              <w:rPr>
+                <w:color w:val="FFFFFF"/>
+              </w:rPr>
+              <w:t xml:space="preserve"> Tool Interface</w:t>
+            </w:r>
+          </w:p>
+        </w:tc>
+      </w:tr>
+      <w:tr>
+        <w:trPr>
+          <w:trHeight w:val="420"/>
+        </w:trPr>
+        <w:tc>
+          <w:tcPr>
+            <w:tcW w:w="9000" w:type="dxa"/>
+            <w:gridSpan w:val="2"/>
+            <w:shd w:val="clear" w:color="auto" w:fill="auto"/>
+            <w:tcMar>
+              <w:top w:w="100" w:type="dxa"/>
+              <w:left w:w="100" w:type="dxa"/>
+              <w:bottom w:w="100" w:type="dxa"/>
+              <w:right w:w="100" w:type="dxa"/>
+            </w:tcMar>
+          </w:tcPr>
+          <w:p>
+            <w:pPr>
+              <w:widowControl w:val="0"/>
+              <w:spacing w:line="276" w:lineRule="auto"/>
+              <w:jc w:val="center"/>
+            </w:pPr>
+            <w:r>
+              <w:rPr>
+                <w:b/>
+              </w:rPr>
+              <w:t>Superclass</w:t>
+            </w:r>
+            <w:r>
+              <w:t xml:space="preserve">: N/A          </w:t>
+            </w:r>
+            <w:r>
+              <w:rPr>
+                <w:b/>
+              </w:rPr>
+              <w:t>Subclass</w:t>
+            </w:r>
+            <w:r>
+              <w:t>: N/A</w:t>
+            </w:r>
+          </w:p>
+          <w:p>
+            <w:r>
+              <w:rPr>
+                <w:b/>
+              </w:rPr>
+              <w:t>Description</w:t>
+            </w:r>
+            <w:r>
+              <w:t>: Coordinate with the</w:t>
+            </w:r>
+            <w:r>
+              <w:t xml:space="preserve"> transcription</w:t>
+            </w:r>
+            <w:r>
+              <w:t xml:space="preserve"> tool to ingest log entries.</w:t>
+            </w:r>
+          </w:p>
+        </w:tc>
+      </w:tr>
+      <w:tr>
+        <w:trPr>
+          <w:trHeight w:val="483"/>
+        </w:trPr>
+        <w:tc>
+          <w:tcPr>
+            <w:tcW w:w="3525" w:type="dxa"/>
+            <w:shd w:val="clear" w:color="auto" w:fill="auto"/>
+            <w:tcMar>
+              <w:top w:w="100" w:type="dxa"/>
+              <w:left w:w="100" w:type="dxa"/>
+              <w:bottom w:w="100" w:type="dxa"/>
+              <w:right w:w="100" w:type="dxa"/>
+            </w:tcMar>
+          </w:tcPr>
+          <w:p>
+            <w:pPr>
+              <w:widowControl w:val="0"/>
+              <w:rPr>
+                <w:u w:val="single"/>
+              </w:rPr>
+            </w:pPr>
+            <w:r>
+              <w:rPr>
+                <w:b/>
+                <w:u w:val="single"/>
+              </w:rPr>
+              <w:t>Responsibilities</w:t>
+            </w:r>
+            <w:r>
+              <w:rPr>
+                <w:u w:val="single"/>
+              </w:rPr>
+              <w:t>:</w:t>
+            </w:r>
+          </w:p>
+          <w:p>
+            <w:pPr>
+              <w:widowControl w:val="0"/>
+            </w:pPr>
+            <w:r>
+              <w:t xml:space="preserve">1. Send log files to the </w:t>
+            </w:r>
+            <w:r>
+              <w:t>transcription</w:t>
+            </w:r>
+            <w:r>
+              <w:t xml:space="preserve"> tool for ingestion</w:t>
+            </w:r>
+          </w:p>
+          <w:p>
+            <w:pPr>
+              <w:widowControl w:val="0"/>
+            </w:pPr>
+            <w:r>
+              <w:t xml:space="preserve">2. Retrieve ingested log entries from </w:t>
+            </w:r>
+            <w:r>
+              <w:t>the transcription</w:t>
+            </w:r>
+            <w:r>
+              <w:t xml:space="preserve"> tool.</w:t>
+            </w:r>
+          </w:p>
+        </w:tc>
+        <w:tc>
+          <w:tcPr>
+            <w:tcW w:w="5475" w:type="dxa"/>
+            <w:shd w:val="clear" w:color="auto" w:fill="auto"/>
+            <w:tcMar>
+              <w:top w:w="100" w:type="dxa"/>
+              <w:left w:w="100" w:type="dxa"/>
+              <w:bottom w:w="100" w:type="dxa"/>
+              <w:right w:w="100" w:type="dxa"/>
+            </w:tcMar>
+          </w:tcPr>
+          <w:p>
+            <w:pPr>
+              <w:widowControl w:val="0"/>
+              <w:rPr>
+                <w:u w:val="single"/>
+              </w:rPr>
+            </w:pPr>
+            <w:r>
+              <w:rPr>
+                <w:b/>
+                <w:u w:val="single"/>
+              </w:rPr>
+              <w:t>Collaborations</w:t>
+            </w:r>
+            <w:r>
+              <w:rPr>
+                <w:u w:val="single"/>
+              </w:rPr>
+              <w:t>:</w:t>
+            </w:r>
+          </w:p>
+          <w:p/>
         </w:tc>
       </w:tr>
     </w:tbl>

</xml_diff>